<commit_message>
Added code in user service
</commit_message>
<xml_diff>
--- a/CARZ_DOC.docx
+++ b/CARZ_DOC.docx
@@ -59,21 +59,12 @@
           <w:lang w:val="en-US"/>
         </w:rPr>
       </w:pPr>
-      <w:proofErr w:type="spellStart"/>
-      <w:r>
-        <w:rPr>
-          <w:sz w:val="18"/>
-          <w:lang w:val="en-US"/>
-        </w:rPr>
-        <w:t>UserService</w:t>
-      </w:r>
-      <w:proofErr w:type="spellEnd"/>
-      <w:r>
-        <w:rPr>
-          <w:sz w:val="18"/>
-          <w:lang w:val="en-US"/>
-        </w:rPr>
-        <w:t xml:space="preserve"> – CRUD</w:t>
+      <w:r>
+        <w:rPr>
+          <w:sz w:val="18"/>
+          <w:lang w:val="en-US"/>
+        </w:rPr>
+        <w:t>IdentityService</w:t>
       </w:r>
     </w:p>
     <w:p>
@@ -89,7 +80,27 @@
           <w:lang w:val="en-US"/>
         </w:rPr>
       </w:pPr>
-      <w:proofErr w:type="spellStart"/>
+      <w:r>
+        <w:rPr>
+          <w:sz w:val="18"/>
+          <w:lang w:val="en-US"/>
+        </w:rPr>
+        <w:t>UserService – CRUD</w:t>
+      </w:r>
+    </w:p>
+    <w:p>
+      <w:pPr>
+        <w:pStyle w:val="ListParagraph"/>
+        <w:numPr>
+          <w:ilvl w:val="0"/>
+          <w:numId w:val="7"/>
+        </w:numPr>
+        <w:jc w:val="both"/>
+        <w:rPr>
+          <w:sz w:val="18"/>
+          <w:lang w:val="en-US"/>
+        </w:rPr>
+      </w:pPr>
       <w:r>
         <w:rPr>
           <w:sz w:val="18"/>
@@ -97,7 +108,6 @@
         </w:rPr>
         <w:t>AdvertisementService</w:t>
       </w:r>
-      <w:proofErr w:type="spellEnd"/>
     </w:p>
     <w:p>
       <w:pPr>
@@ -112,21 +122,12 @@
           <w:lang w:val="en-US"/>
         </w:rPr>
       </w:pPr>
-      <w:proofErr w:type="spellStart"/>
-      <w:r>
-        <w:rPr>
-          <w:sz w:val="18"/>
-          <w:lang w:val="en-US"/>
-        </w:rPr>
-        <w:t>CompanyBusinessService</w:t>
-      </w:r>
-      <w:proofErr w:type="spellEnd"/>
-      <w:r>
-        <w:rPr>
-          <w:sz w:val="18"/>
-          <w:lang w:val="en-US"/>
-        </w:rPr>
-        <w:t xml:space="preserve"> (CRUD for Changing commission, </w:t>
+      <w:r>
+        <w:rPr>
+          <w:sz w:val="18"/>
+          <w:lang w:val="en-US"/>
+        </w:rPr>
+        <w:t xml:space="preserve">CompanyBusinessService (CRUD for Changing commission, </w:t>
       </w:r>
       <w:r>
         <w:rPr>
@@ -140,11 +141,39 @@
           <w:sz w:val="18"/>
           <w:lang w:val="en-US"/>
         </w:rPr>
+        <w:t>, branches</w:t>
+      </w:r>
+      <w:r>
+        <w:rPr>
+          <w:sz w:val="18"/>
+          <w:lang w:val="en-US"/>
+        </w:rPr>
         <w:t>)</w:t>
       </w:r>
     </w:p>
     <w:p>
       <w:pPr>
+        <w:pStyle w:val="ListParagraph"/>
+        <w:numPr>
+          <w:ilvl w:val="0"/>
+          <w:numId w:val="7"/>
+        </w:numPr>
+        <w:jc w:val="both"/>
+        <w:rPr>
+          <w:sz w:val="18"/>
+          <w:lang w:val="en-US"/>
+        </w:rPr>
+      </w:pPr>
+      <w:r>
+        <w:rPr>
+          <w:sz w:val="18"/>
+          <w:lang w:val="en-US"/>
+        </w:rPr>
+        <w:t>ConsultationService – Get car price</w:t>
+      </w:r>
+    </w:p>
+    <w:p>
+      <w:pPr>
         <w:jc w:val="both"/>
         <w:rPr>
           <w:sz w:val="18"/>
@@ -298,7 +327,63 @@
           <w:sz w:val="18"/>
           <w:lang w:val="en-US"/>
         </w:rPr>
-        <w:t>Place a bid (Obviously not on his own add)</w:t>
+        <w:t xml:space="preserve">Place a </w:t>
+      </w:r>
+      <w:r>
+        <w:rPr>
+          <w:sz w:val="18"/>
+          <w:lang w:val="en-US"/>
+        </w:rPr>
+        <w:t>bid (Obviously not on his own a</w:t>
+      </w:r>
+      <w:r>
+        <w:rPr>
+          <w:sz w:val="18"/>
+          <w:lang w:val="en-US"/>
+        </w:rPr>
+        <w:t>d)</w:t>
+      </w:r>
+    </w:p>
+    <w:p>
+      <w:pPr>
+        <w:pStyle w:val="ListParagraph"/>
+        <w:numPr>
+          <w:ilvl w:val="0"/>
+          <w:numId w:val="2"/>
+        </w:numPr>
+        <w:jc w:val="both"/>
+        <w:rPr>
+          <w:sz w:val="18"/>
+          <w:lang w:val="en-US"/>
+        </w:rPr>
+      </w:pPr>
+      <w:r>
+        <w:rPr>
+          <w:sz w:val="18"/>
+          <w:lang w:val="en-US"/>
+        </w:rPr>
+        <w:t>Approve a bid (on his/her post)</w:t>
+      </w:r>
+    </w:p>
+    <w:p>
+      <w:pPr>
+        <w:pStyle w:val="ListParagraph"/>
+        <w:numPr>
+          <w:ilvl w:val="0"/>
+          <w:numId w:val="2"/>
+        </w:numPr>
+        <w:jc w:val="both"/>
+        <w:rPr>
+          <w:sz w:val="18"/>
+          <w:lang w:val="en-US"/>
+        </w:rPr>
+      </w:pPr>
+      <w:r>
+        <w:rPr>
+          <w:sz w:val="18"/>
+          <w:lang w:val="en-US"/>
+        </w:rPr>
+        <w:t>Disable his/her Ad</w:t>
       </w:r>
     </w:p>
     <w:p>
@@ -403,6 +488,27 @@
     </w:p>
     <w:p>
       <w:pPr>
+        <w:pStyle w:val="ListParagraph"/>
+        <w:numPr>
+          <w:ilvl w:val="0"/>
+          <w:numId w:val="3"/>
+        </w:numPr>
+        <w:jc w:val="both"/>
+        <w:rPr>
+          <w:sz w:val="18"/>
+          <w:lang w:val="en-US"/>
+        </w:rPr>
+      </w:pPr>
+      <w:r>
+        <w:rPr>
+          <w:sz w:val="18"/>
+          <w:lang w:val="en-US"/>
+        </w:rPr>
+        <w:t>Add/update/delete Branch of company</w:t>
+      </w:r>
+    </w:p>
+    <w:p>
+      <w:pPr>
         <w:jc w:val="both"/>
         <w:rPr>
           <w:sz w:val="18"/>
@@ -435,7 +541,72 @@
           <w:sz w:val="18"/>
           <w:lang w:val="en-US"/>
         </w:rPr>
-        <w:t>Show cars add in some range of area</w:t>
+        <w:t>Show cars ad</w:t>
+      </w:r>
+      <w:r>
+        <w:rPr>
+          <w:sz w:val="18"/>
+          <w:lang w:val="en-US"/>
+        </w:rPr>
+        <w:t xml:space="preserve"> in some range of area</w:t>
+      </w:r>
+    </w:p>
+    <w:p>
+      <w:pPr>
+        <w:pStyle w:val="ListParagraph"/>
+        <w:numPr>
+          <w:ilvl w:val="0"/>
+          <w:numId w:val="5"/>
+        </w:numPr>
+        <w:jc w:val="both"/>
+        <w:rPr>
+          <w:sz w:val="18"/>
+          <w:lang w:val="en-US"/>
+        </w:rPr>
+      </w:pPr>
+      <w:r>
+        <w:rPr>
+          <w:sz w:val="18"/>
+          <w:lang w:val="en-US"/>
+        </w:rPr>
+        <w:t>Using gmail id for register</w:t>
+      </w:r>
+    </w:p>
+    <w:p>
+      <w:pPr>
+        <w:jc w:val="both"/>
+        <w:rPr>
+          <w:sz w:val="18"/>
+          <w:lang w:val="en-US"/>
+        </w:rPr>
+      </w:pPr>
+      <w:r>
+        <w:rPr>
+          <w:sz w:val="18"/>
+          <w:lang w:val="en-US"/>
+        </w:rPr>
+        <w:t>Future Enhancements:</w:t>
+      </w:r>
+    </w:p>
+    <w:p>
+      <w:pPr>
+        <w:pStyle w:val="ListParagraph"/>
+        <w:numPr>
+          <w:ilvl w:val="0"/>
+          <w:numId w:val="10"/>
+        </w:numPr>
+        <w:jc w:val="both"/>
+        <w:rPr>
+          <w:sz w:val="18"/>
+          <w:lang w:val="en-US"/>
+        </w:rPr>
+      </w:pPr>
+      <w:r>
+        <w:rPr>
+          <w:sz w:val="18"/>
+          <w:lang w:val="en-US"/>
+        </w:rPr>
+        <w:t>Using AI to get condition of the car from images</w:t>
       </w:r>
     </w:p>
     <w:p>
@@ -452,6 +623,259 @@
           <w:lang w:val="en-US"/>
         </w:rPr>
         <w:t>Database:</w:t>
+      </w:r>
+    </w:p>
+    <w:p>
+      <w:pPr>
+        <w:jc w:val="both"/>
+        <w:rPr>
+          <w:sz w:val="18"/>
+          <w:lang w:val="en-US"/>
+        </w:rPr>
+      </w:pPr>
+      <w:r>
+        <w:rPr>
+          <w:sz w:val="18"/>
+          <w:lang w:val="en-US"/>
+        </w:rPr>
+        <w:tab/>
+        <w:t>Identity</w:t>
+      </w:r>
+    </w:p>
+    <w:p>
+      <w:pPr>
+        <w:pStyle w:val="ListParagraph"/>
+        <w:numPr>
+          <w:ilvl w:val="0"/>
+          <w:numId w:val="16"/>
+        </w:numPr>
+        <w:jc w:val="both"/>
+        <w:rPr>
+          <w:sz w:val="18"/>
+          <w:lang w:val="en-US"/>
+        </w:rPr>
+      </w:pPr>
+      <w:r>
+        <w:rPr>
+          <w:sz w:val="18"/>
+          <w:lang w:val="en-US"/>
+        </w:rPr>
+        <w:t>Id</w:t>
+      </w:r>
+    </w:p>
+    <w:p>
+      <w:pPr>
+        <w:pStyle w:val="ListParagraph"/>
+        <w:numPr>
+          <w:ilvl w:val="0"/>
+          <w:numId w:val="16"/>
+        </w:numPr>
+        <w:jc w:val="both"/>
+        <w:rPr>
+          <w:sz w:val="18"/>
+          <w:lang w:val="en-US"/>
+        </w:rPr>
+      </w:pPr>
+      <w:r>
+        <w:rPr>
+          <w:sz w:val="18"/>
+          <w:lang w:val="en-US"/>
+        </w:rPr>
+        <w:t>UserId</w:t>
+      </w:r>
+      <w:r>
+        <w:rPr>
+          <w:sz w:val="18"/>
+          <w:lang w:val="en-US"/>
+        </w:rPr>
+        <w:t xml:space="preserve"> – if it is null, user should fill required details, instead of going directly to home</w:t>
+      </w:r>
+      <w:bookmarkStart w:id="0" w:name="_GoBack"/>
+      <w:bookmarkEnd w:id="0"/>
+    </w:p>
+    <w:p>
+      <w:pPr>
+        <w:pStyle w:val="ListParagraph"/>
+        <w:numPr>
+          <w:ilvl w:val="0"/>
+          <w:numId w:val="16"/>
+        </w:numPr>
+        <w:jc w:val="both"/>
+        <w:rPr>
+          <w:sz w:val="18"/>
+          <w:lang w:val="en-US"/>
+        </w:rPr>
+      </w:pPr>
+      <w:r>
+        <w:rPr>
+          <w:sz w:val="18"/>
+          <w:lang w:val="en-US"/>
+        </w:rPr>
+        <w:t>Username</w:t>
+      </w:r>
+    </w:p>
+    <w:p>
+      <w:pPr>
+        <w:pStyle w:val="ListParagraph"/>
+        <w:numPr>
+          <w:ilvl w:val="0"/>
+          <w:numId w:val="16"/>
+        </w:numPr>
+        <w:jc w:val="both"/>
+        <w:rPr>
+          <w:sz w:val="18"/>
+          <w:lang w:val="en-US"/>
+        </w:rPr>
+      </w:pPr>
+      <w:r>
+        <w:rPr>
+          <w:sz w:val="18"/>
+          <w:lang w:val="en-US"/>
+        </w:rPr>
+        <w:t>Password</w:t>
+      </w:r>
+    </w:p>
+    <w:p>
+      <w:pPr>
+        <w:pStyle w:val="ListParagraph"/>
+        <w:numPr>
+          <w:ilvl w:val="0"/>
+          <w:numId w:val="16"/>
+        </w:numPr>
+        <w:jc w:val="both"/>
+        <w:rPr>
+          <w:sz w:val="18"/>
+          <w:lang w:val="en-US"/>
+        </w:rPr>
+      </w:pPr>
+      <w:r>
+        <w:rPr>
+          <w:sz w:val="18"/>
+          <w:lang w:val="en-US"/>
+        </w:rPr>
+        <w:t>CreatedAt</w:t>
+      </w:r>
+    </w:p>
+    <w:p>
+      <w:pPr>
+        <w:pStyle w:val="ListParagraph"/>
+        <w:numPr>
+          <w:ilvl w:val="0"/>
+          <w:numId w:val="16"/>
+        </w:numPr>
+        <w:jc w:val="both"/>
+        <w:rPr>
+          <w:sz w:val="18"/>
+          <w:lang w:val="en-US"/>
+        </w:rPr>
+      </w:pPr>
+      <w:r>
+        <w:rPr>
+          <w:sz w:val="18"/>
+          <w:lang w:val="en-US"/>
+        </w:rPr>
+        <w:t>UpdatedAt</w:t>
+      </w:r>
+    </w:p>
+    <w:p>
+      <w:pPr>
+        <w:pStyle w:val="ListParagraph"/>
+        <w:numPr>
+          <w:ilvl w:val="0"/>
+          <w:numId w:val="16"/>
+        </w:numPr>
+        <w:jc w:val="both"/>
+        <w:rPr>
+          <w:sz w:val="18"/>
+          <w:lang w:val="en-US"/>
+        </w:rPr>
+      </w:pPr>
+      <w:r>
+        <w:rPr>
+          <w:sz w:val="18"/>
+          <w:lang w:val="en-US"/>
+        </w:rPr>
+        <w:t>CreatedPublished</w:t>
+      </w:r>
+    </w:p>
+    <w:p>
+      <w:pPr>
+        <w:pStyle w:val="ListParagraph"/>
+        <w:numPr>
+          <w:ilvl w:val="0"/>
+          <w:numId w:val="16"/>
+        </w:numPr>
+        <w:jc w:val="both"/>
+        <w:rPr>
+          <w:sz w:val="18"/>
+          <w:lang w:val="en-US"/>
+        </w:rPr>
+      </w:pPr>
+      <w:r>
+        <w:rPr>
+          <w:sz w:val="18"/>
+          <w:lang w:val="en-US"/>
+        </w:rPr>
+        <w:t>UpdatedPubished</w:t>
+      </w:r>
+    </w:p>
+    <w:p>
+      <w:pPr>
+        <w:jc w:val="both"/>
+        <w:rPr>
+          <w:sz w:val="18"/>
+          <w:lang w:val="en-US"/>
+        </w:rPr>
+      </w:pPr>
+      <w:r>
+        <w:rPr>
+          <w:sz w:val="18"/>
+          <w:lang w:val="en-US"/>
+        </w:rPr>
+        <w:tab/>
+        <w:t>Role</w:t>
+      </w:r>
+    </w:p>
+    <w:p>
+      <w:pPr>
+        <w:pStyle w:val="ListParagraph"/>
+        <w:numPr>
+          <w:ilvl w:val="0"/>
+          <w:numId w:val="15"/>
+        </w:numPr>
+        <w:jc w:val="both"/>
+        <w:rPr>
+          <w:sz w:val="18"/>
+          <w:lang w:val="en-US"/>
+        </w:rPr>
+      </w:pPr>
+      <w:r>
+        <w:rPr>
+          <w:sz w:val="18"/>
+          <w:lang w:val="en-US"/>
+        </w:rPr>
+        <w:t>Id</w:t>
+      </w:r>
+    </w:p>
+    <w:p>
+      <w:pPr>
+        <w:pStyle w:val="ListParagraph"/>
+        <w:numPr>
+          <w:ilvl w:val="0"/>
+          <w:numId w:val="15"/>
+        </w:numPr>
+        <w:jc w:val="both"/>
+        <w:rPr>
+          <w:sz w:val="18"/>
+          <w:lang w:val="en-US"/>
+        </w:rPr>
+      </w:pPr>
+      <w:r>
+        <w:rPr>
+          <w:sz w:val="18"/>
+          <w:lang w:val="en-US"/>
+        </w:rPr>
+        <w:t>Name</w:t>
       </w:r>
     </w:p>
     <w:p>
@@ -510,7 +934,15 @@
           <w:sz w:val="18"/>
           <w:lang w:val="en-US"/>
         </w:rPr>
-        <w:t>Username(Email)</w:t>
+        <w:lastRenderedPageBreak/>
+        <w:t>Role</w:t>
+      </w:r>
+      <w:r>
+        <w:rPr>
+          <w:sz w:val="18"/>
+          <w:lang w:val="en-US"/>
+        </w:rPr>
+        <w:t>Id</w:t>
       </w:r>
     </w:p>
     <w:p>
@@ -547,21 +979,26 @@
           <w:lang w:val="en-US"/>
         </w:rPr>
       </w:pPr>
-      <w:proofErr w:type="spellStart"/>
-      <w:r>
-        <w:rPr>
-          <w:sz w:val="18"/>
-          <w:lang w:val="en-US"/>
-        </w:rPr>
-        <w:t>Aadhar</w:t>
-      </w:r>
-      <w:proofErr w:type="spellEnd"/>
-      <w:r>
-        <w:rPr>
-          <w:sz w:val="18"/>
-          <w:lang w:val="en-US"/>
-        </w:rPr>
-        <w:t>/SSN</w:t>
+      <w:r>
+        <w:rPr>
+          <w:sz w:val="18"/>
+          <w:lang w:val="en-US"/>
+        </w:rPr>
+        <w:t>Aadh</w:t>
+      </w:r>
+      <w:r>
+        <w:rPr>
+          <w:sz w:val="18"/>
+          <w:lang w:val="en-US"/>
+        </w:rPr>
+        <w:t>a</w:t>
+      </w:r>
+      <w:r>
+        <w:rPr>
+          <w:sz w:val="18"/>
+          <w:lang w:val="en-US"/>
+        </w:rPr>
+        <w:t>ar/SSN</w:t>
       </w:r>
     </w:p>
     <w:p>
@@ -582,7 +1019,7 @@
           <w:sz w:val="18"/>
           <w:lang w:val="en-US"/>
         </w:rPr>
-        <w:t>Age</w:t>
+        <w:t>DOB</w:t>
       </w:r>
     </w:p>
     <w:p>
@@ -603,6 +1040,27 @@
           <w:sz w:val="18"/>
           <w:lang w:val="en-US"/>
         </w:rPr>
+        <w:t>Age(Calculated)</w:t>
+      </w:r>
+    </w:p>
+    <w:p>
+      <w:pPr>
+        <w:pStyle w:val="ListParagraph"/>
+        <w:numPr>
+          <w:ilvl w:val="0"/>
+          <w:numId w:val="4"/>
+        </w:numPr>
+        <w:jc w:val="both"/>
+        <w:rPr>
+          <w:sz w:val="18"/>
+          <w:lang w:val="en-US"/>
+        </w:rPr>
+      </w:pPr>
+      <w:r>
+        <w:rPr>
+          <w:sz w:val="18"/>
+          <w:lang w:val="en-US"/>
+        </w:rPr>
         <w:t>Contact</w:t>
       </w:r>
     </w:p>
@@ -640,7 +1098,6 @@
           <w:lang w:val="en-US"/>
         </w:rPr>
       </w:pPr>
-      <w:proofErr w:type="spellStart"/>
       <w:r>
         <w:rPr>
           <w:sz w:val="18"/>
@@ -648,7 +1105,6 @@
         </w:rPr>
         <w:t>IsAdmin</w:t>
       </w:r>
-      <w:proofErr w:type="spellEnd"/>
     </w:p>
     <w:p>
       <w:pPr>
@@ -668,6 +1124,13 @@
           <w:sz w:val="18"/>
           <w:lang w:val="en-US"/>
         </w:rPr>
+        <w:t>Is</w:t>
+      </w:r>
+      <w:r>
+        <w:rPr>
+          <w:sz w:val="18"/>
+          <w:lang w:val="en-US"/>
+        </w:rPr>
         <w:t>Enabled</w:t>
       </w:r>
     </w:p>
@@ -689,6 +1152,13 @@
           <w:sz w:val="18"/>
           <w:lang w:val="en-US"/>
         </w:rPr>
+        <w:t>Is</w:t>
+      </w:r>
+      <w:r>
+        <w:rPr>
+          <w:sz w:val="18"/>
+          <w:lang w:val="en-US"/>
+        </w:rPr>
         <w:t>Deleted</w:t>
       </w:r>
     </w:p>
@@ -705,7 +1175,6 @@
           <w:lang w:val="en-US"/>
         </w:rPr>
       </w:pPr>
-      <w:proofErr w:type="spellStart"/>
       <w:r>
         <w:rPr>
           <w:sz w:val="18"/>
@@ -713,7 +1182,6 @@
         </w:rPr>
         <w:t>CreatedAt</w:t>
       </w:r>
-      <w:proofErr w:type="spellEnd"/>
     </w:p>
     <w:p>
       <w:pPr>
@@ -728,7 +1196,6 @@
           <w:lang w:val="en-US"/>
         </w:rPr>
       </w:pPr>
-      <w:proofErr w:type="spellStart"/>
       <w:r>
         <w:rPr>
           <w:sz w:val="18"/>
@@ -736,7 +1203,6 @@
         </w:rPr>
         <w:t>UpdatedAt</w:t>
       </w:r>
-      <w:proofErr w:type="spellEnd"/>
     </w:p>
     <w:p>
       <w:pPr>
@@ -751,7 +1217,6 @@
           <w:lang w:val="en-US"/>
         </w:rPr>
       </w:pPr>
-      <w:proofErr w:type="spellStart"/>
       <w:r>
         <w:rPr>
           <w:sz w:val="18"/>
@@ -773,7 +1238,6 @@
         </w:rPr>
         <w:t>hed</w:t>
       </w:r>
-      <w:proofErr w:type="spellEnd"/>
     </w:p>
     <w:p>
       <w:pPr>
@@ -788,7 +1252,6 @@
           <w:lang w:val="en-US"/>
         </w:rPr>
       </w:pPr>
-      <w:proofErr w:type="spellStart"/>
       <w:r>
         <w:rPr>
           <w:sz w:val="18"/>
@@ -817,29 +1280,12 @@
         </w:rPr>
         <w:t>hed</w:t>
       </w:r>
-      <w:proofErr w:type="spellEnd"/>
-      <w:r>
-        <w:rPr>
-          <w:sz w:val="18"/>
-          <w:lang w:val="en-US"/>
-        </w:rPr>
-        <w:t xml:space="preserve"> – for </w:t>
-      </w:r>
-      <w:proofErr w:type="spellStart"/>
-      <w:r>
-        <w:rPr>
-          <w:sz w:val="18"/>
-          <w:lang w:val="en-US"/>
-        </w:rPr>
-        <w:t>kafka</w:t>
-      </w:r>
-      <w:proofErr w:type="spellEnd"/>
-      <w:r>
-        <w:rPr>
-          <w:sz w:val="18"/>
-          <w:lang w:val="en-US"/>
-        </w:rPr>
-        <w:t xml:space="preserve"> use to publish message, send email</w:t>
+      <w:r>
+        <w:rPr>
+          <w:sz w:val="18"/>
+          <w:lang w:val="en-US"/>
+        </w:rPr>
+        <w:t xml:space="preserve"> – for kafka use to publish message, send email</w:t>
       </w:r>
     </w:p>
     <w:p>
@@ -856,6 +1302,387 @@
           <w:sz w:val="18"/>
           <w:lang w:val="en-US"/>
         </w:rPr>
+        <w:t>Variant</w:t>
+      </w:r>
+    </w:p>
+    <w:p>
+      <w:pPr>
+        <w:pStyle w:val="ListParagraph"/>
+        <w:numPr>
+          <w:ilvl w:val="0"/>
+          <w:numId w:val="6"/>
+        </w:numPr>
+        <w:jc w:val="both"/>
+        <w:rPr>
+          <w:sz w:val="18"/>
+          <w:lang w:val="en-US"/>
+        </w:rPr>
+      </w:pPr>
+      <w:r>
+        <w:rPr>
+          <w:sz w:val="18"/>
+          <w:lang w:val="en-US"/>
+        </w:rPr>
+        <w:t>Id</w:t>
+      </w:r>
+      <w:r>
+        <w:rPr>
+          <w:sz w:val="18"/>
+          <w:lang w:val="en-US"/>
+        </w:rPr>
+        <w:t xml:space="preserve"> </w:t>
+      </w:r>
+    </w:p>
+    <w:p>
+      <w:pPr>
+        <w:pStyle w:val="ListParagraph"/>
+        <w:numPr>
+          <w:ilvl w:val="0"/>
+          <w:numId w:val="6"/>
+        </w:numPr>
+        <w:jc w:val="both"/>
+        <w:rPr>
+          <w:sz w:val="18"/>
+          <w:lang w:val="en-US"/>
+        </w:rPr>
+      </w:pPr>
+      <w:r>
+        <w:rPr>
+          <w:sz w:val="18"/>
+          <w:lang w:val="en-US"/>
+        </w:rPr>
+        <w:t>Make</w:t>
+      </w:r>
+      <w:r>
+        <w:rPr>
+          <w:sz w:val="18"/>
+          <w:lang w:val="en-US"/>
+        </w:rPr>
+        <w:t xml:space="preserve"> –</w:t>
+      </w:r>
+      <w:r>
+        <w:rPr>
+          <w:sz w:val="18"/>
+          <w:lang w:val="en-US"/>
+        </w:rPr>
+        <w:t xml:space="preserve"> eg Ford</w:t>
+      </w:r>
+    </w:p>
+    <w:p>
+      <w:pPr>
+        <w:pStyle w:val="ListParagraph"/>
+        <w:numPr>
+          <w:ilvl w:val="0"/>
+          <w:numId w:val="6"/>
+        </w:numPr>
+        <w:jc w:val="both"/>
+        <w:rPr>
+          <w:sz w:val="18"/>
+          <w:lang w:val="en-US"/>
+        </w:rPr>
+      </w:pPr>
+      <w:r>
+        <w:rPr>
+          <w:sz w:val="18"/>
+          <w:lang w:val="en-US"/>
+        </w:rPr>
+        <w:t>Model</w:t>
+      </w:r>
+      <w:r>
+        <w:rPr>
+          <w:sz w:val="18"/>
+          <w:lang w:val="en-US"/>
+        </w:rPr>
+        <w:t xml:space="preserve"> – </w:t>
+      </w:r>
+      <w:r>
+        <w:rPr>
+          <w:sz w:val="18"/>
+          <w:lang w:val="en-US"/>
+        </w:rPr>
+        <w:t>eg Endevour</w:t>
+      </w:r>
+    </w:p>
+    <w:p>
+      <w:pPr>
+        <w:pStyle w:val="ListParagraph"/>
+        <w:numPr>
+          <w:ilvl w:val="0"/>
+          <w:numId w:val="6"/>
+        </w:numPr>
+        <w:jc w:val="both"/>
+        <w:rPr>
+          <w:sz w:val="18"/>
+          <w:lang w:val="en-US"/>
+        </w:rPr>
+      </w:pPr>
+      <w:r>
+        <w:rPr>
+          <w:sz w:val="18"/>
+          <w:lang w:val="en-US"/>
+        </w:rPr>
+        <w:t>ModelVariant – eg 2.0 Titanium AT 4x4</w:t>
+      </w:r>
+    </w:p>
+    <w:p>
+      <w:pPr>
+        <w:pStyle w:val="ListParagraph"/>
+        <w:numPr>
+          <w:ilvl w:val="0"/>
+          <w:numId w:val="6"/>
+        </w:numPr>
+        <w:jc w:val="both"/>
+        <w:rPr>
+          <w:sz w:val="18"/>
+          <w:lang w:val="en-US"/>
+        </w:rPr>
+      </w:pPr>
+      <w:r>
+        <w:rPr>
+          <w:sz w:val="18"/>
+          <w:lang w:val="en-US"/>
+        </w:rPr>
+        <w:t>Year</w:t>
+      </w:r>
+    </w:p>
+    <w:p>
+      <w:pPr>
+        <w:pStyle w:val="ListParagraph"/>
+        <w:numPr>
+          <w:ilvl w:val="0"/>
+          <w:numId w:val="6"/>
+        </w:numPr>
+        <w:jc w:val="both"/>
+        <w:rPr>
+          <w:sz w:val="18"/>
+          <w:lang w:val="en-US"/>
+        </w:rPr>
+      </w:pPr>
+      <w:r>
+        <w:rPr>
+          <w:sz w:val="18"/>
+          <w:lang w:val="en-US"/>
+        </w:rPr>
+        <w:t>Transmission – Automatic, manual</w:t>
+      </w:r>
+    </w:p>
+    <w:p>
+      <w:pPr>
+        <w:pStyle w:val="ListParagraph"/>
+        <w:numPr>
+          <w:ilvl w:val="0"/>
+          <w:numId w:val="6"/>
+        </w:numPr>
+        <w:jc w:val="both"/>
+        <w:rPr>
+          <w:sz w:val="18"/>
+          <w:lang w:val="en-US"/>
+        </w:rPr>
+      </w:pPr>
+      <w:r>
+        <w:rPr>
+          <w:sz w:val="18"/>
+          <w:lang w:val="en-US"/>
+        </w:rPr>
+        <w:t>KmRun</w:t>
+      </w:r>
+    </w:p>
+    <w:p>
+      <w:pPr>
+        <w:pStyle w:val="ListParagraph"/>
+        <w:numPr>
+          <w:ilvl w:val="0"/>
+          <w:numId w:val="6"/>
+        </w:numPr>
+        <w:jc w:val="both"/>
+        <w:rPr>
+          <w:sz w:val="18"/>
+          <w:lang w:val="en-US"/>
+        </w:rPr>
+      </w:pPr>
+      <w:r>
+        <w:rPr>
+          <w:sz w:val="18"/>
+          <w:lang w:val="en-US"/>
+        </w:rPr>
+        <w:t>Last Service</w:t>
+      </w:r>
+    </w:p>
+    <w:p>
+      <w:pPr>
+        <w:pStyle w:val="ListParagraph"/>
+        <w:numPr>
+          <w:ilvl w:val="0"/>
+          <w:numId w:val="6"/>
+        </w:numPr>
+        <w:jc w:val="both"/>
+        <w:rPr>
+          <w:sz w:val="18"/>
+          <w:lang w:val="en-US"/>
+        </w:rPr>
+      </w:pPr>
+      <w:r>
+        <w:rPr>
+          <w:sz w:val="18"/>
+          <w:lang w:val="en-US"/>
+        </w:rPr>
+        <w:t>Color</w:t>
+      </w:r>
+    </w:p>
+    <w:p>
+      <w:pPr>
+        <w:pStyle w:val="ListParagraph"/>
+        <w:numPr>
+          <w:ilvl w:val="0"/>
+          <w:numId w:val="6"/>
+        </w:numPr>
+        <w:jc w:val="both"/>
+        <w:rPr>
+          <w:sz w:val="18"/>
+          <w:lang w:val="en-US"/>
+        </w:rPr>
+      </w:pPr>
+      <w:r>
+        <w:rPr>
+          <w:sz w:val="18"/>
+          <w:lang w:val="en-US"/>
+        </w:rPr>
+        <w:t>ChesisNumber</w:t>
+      </w:r>
+    </w:p>
+    <w:p>
+      <w:pPr>
+        <w:pStyle w:val="ListParagraph"/>
+        <w:numPr>
+          <w:ilvl w:val="0"/>
+          <w:numId w:val="6"/>
+        </w:numPr>
+        <w:jc w:val="both"/>
+        <w:rPr>
+          <w:sz w:val="18"/>
+          <w:lang w:val="en-US"/>
+        </w:rPr>
+      </w:pPr>
+      <w:r>
+        <w:rPr>
+          <w:sz w:val="18"/>
+          <w:lang w:val="en-US"/>
+        </w:rPr>
+        <w:t>RegistedNumber</w:t>
+      </w:r>
+    </w:p>
+    <w:p>
+      <w:pPr>
+        <w:pStyle w:val="ListParagraph"/>
+        <w:numPr>
+          <w:ilvl w:val="0"/>
+          <w:numId w:val="6"/>
+        </w:numPr>
+        <w:jc w:val="both"/>
+        <w:rPr>
+          <w:sz w:val="18"/>
+          <w:lang w:val="en-US"/>
+        </w:rPr>
+      </w:pPr>
+      <w:r>
+        <w:rPr>
+          <w:sz w:val="18"/>
+          <w:lang w:val="en-US"/>
+        </w:rPr>
+        <w:t>RegisteredState</w:t>
+      </w:r>
+    </w:p>
+    <w:p>
+      <w:pPr>
+        <w:pStyle w:val="ListParagraph"/>
+        <w:numPr>
+          <w:ilvl w:val="0"/>
+          <w:numId w:val="6"/>
+        </w:numPr>
+        <w:jc w:val="both"/>
+        <w:rPr>
+          <w:sz w:val="18"/>
+          <w:lang w:val="en-US"/>
+        </w:rPr>
+      </w:pPr>
+      <w:r>
+        <w:rPr>
+          <w:sz w:val="18"/>
+          <w:lang w:val="en-US"/>
+        </w:rPr>
+        <w:t>RTONum – eg HR 02</w:t>
+      </w:r>
+      <w:r>
+        <w:rPr>
+          <w:sz w:val="18"/>
+          <w:lang w:val="en-US"/>
+        </w:rPr>
+        <w:t xml:space="preserve"> – might be calculated</w:t>
+      </w:r>
+      <w:r>
+        <w:rPr>
+          <w:sz w:val="18"/>
+          <w:lang w:val="en-US"/>
+        </w:rPr>
+        <w:t xml:space="preserve"> from Registered number</w:t>
+      </w:r>
+    </w:p>
+    <w:p>
+      <w:pPr>
+        <w:pStyle w:val="ListParagraph"/>
+        <w:numPr>
+          <w:ilvl w:val="0"/>
+          <w:numId w:val="6"/>
+        </w:numPr>
+        <w:jc w:val="both"/>
+        <w:rPr>
+          <w:sz w:val="18"/>
+          <w:lang w:val="en-US"/>
+        </w:rPr>
+      </w:pPr>
+      <w:r>
+        <w:rPr>
+          <w:sz w:val="18"/>
+          <w:lang w:val="en-US"/>
+        </w:rPr>
+        <w:t>Category (Hatchback, Sedan, SUV, etc)</w:t>
+      </w:r>
+    </w:p>
+    <w:p>
+      <w:pPr>
+        <w:pStyle w:val="ListParagraph"/>
+        <w:numPr>
+          <w:ilvl w:val="0"/>
+          <w:numId w:val="6"/>
+        </w:numPr>
+        <w:jc w:val="both"/>
+        <w:rPr>
+          <w:sz w:val="18"/>
+          <w:lang w:val="en-US"/>
+        </w:rPr>
+      </w:pPr>
+      <w:r>
+        <w:rPr>
+          <w:sz w:val="18"/>
+          <w:lang w:val="en-US"/>
+        </w:rPr>
+        <w:t>Insured till</w:t>
+      </w:r>
+    </w:p>
+    <w:p>
+      <w:pPr>
+        <w:ind w:firstLine="720"/>
+        <w:jc w:val="both"/>
+        <w:rPr>
+          <w:sz w:val="18"/>
+          <w:lang w:val="en-US"/>
+        </w:rPr>
+      </w:pPr>
+      <w:r>
+        <w:rPr>
+          <w:sz w:val="18"/>
+          <w:lang w:val="en-US"/>
+        </w:rPr>
         <w:t>Advertisement</w:t>
       </w:r>
     </w:p>
@@ -864,7 +1691,7 @@
         <w:pStyle w:val="ListParagraph"/>
         <w:numPr>
           <w:ilvl w:val="0"/>
-          <w:numId w:val="6"/>
+          <w:numId w:val="12"/>
         </w:numPr>
         <w:jc w:val="both"/>
         <w:rPr>
@@ -879,206 +1706,516 @@
         </w:rPr>
         <w:t>Id</w:t>
       </w:r>
-      <w:bookmarkStart w:id="0" w:name="_GoBack"/>
-      <w:bookmarkEnd w:id="0"/>
-    </w:p>
-    <w:p>
-      <w:pPr>
-        <w:pStyle w:val="ListParagraph"/>
-        <w:numPr>
-          <w:ilvl w:val="0"/>
-          <w:numId w:val="6"/>
-        </w:numPr>
-        <w:jc w:val="both"/>
-        <w:rPr>
-          <w:sz w:val="18"/>
-          <w:lang w:val="en-US"/>
-        </w:rPr>
-      </w:pPr>
-      <w:r>
-        <w:rPr>
-          <w:sz w:val="18"/>
-          <w:lang w:val="en-US"/>
-        </w:rPr>
-        <w:t>Make</w:t>
-      </w:r>
-    </w:p>
-    <w:p>
-      <w:pPr>
-        <w:pStyle w:val="ListParagraph"/>
-        <w:numPr>
-          <w:ilvl w:val="0"/>
-          <w:numId w:val="6"/>
-        </w:numPr>
-        <w:jc w:val="both"/>
-        <w:rPr>
-          <w:sz w:val="18"/>
-          <w:lang w:val="en-US"/>
-        </w:rPr>
-      </w:pPr>
-      <w:r>
-        <w:rPr>
-          <w:sz w:val="18"/>
-          <w:lang w:val="en-US"/>
-        </w:rPr>
-        <w:t>Model</w:t>
-      </w:r>
-    </w:p>
-    <w:p>
-      <w:pPr>
-        <w:pStyle w:val="ListParagraph"/>
-        <w:numPr>
-          <w:ilvl w:val="0"/>
-          <w:numId w:val="6"/>
-        </w:numPr>
-        <w:jc w:val="both"/>
-        <w:rPr>
-          <w:sz w:val="18"/>
-          <w:lang w:val="en-US"/>
-        </w:rPr>
-      </w:pPr>
-      <w:r>
-        <w:rPr>
-          <w:sz w:val="18"/>
-          <w:lang w:val="en-US"/>
-        </w:rPr>
-        <w:t>Year</w:t>
-      </w:r>
-    </w:p>
-    <w:p>
-      <w:pPr>
-        <w:pStyle w:val="ListParagraph"/>
-        <w:numPr>
-          <w:ilvl w:val="0"/>
-          <w:numId w:val="6"/>
-        </w:numPr>
-        <w:jc w:val="both"/>
-        <w:rPr>
-          <w:sz w:val="18"/>
-          <w:lang w:val="en-US"/>
-        </w:rPr>
-      </w:pPr>
-      <w:proofErr w:type="spellStart"/>
-      <w:r>
-        <w:rPr>
-          <w:sz w:val="18"/>
-          <w:lang w:val="en-US"/>
-        </w:rPr>
-        <w:t>KmRun</w:t>
-      </w:r>
-      <w:proofErr w:type="spellEnd"/>
-    </w:p>
-    <w:p>
-      <w:pPr>
-        <w:pStyle w:val="ListParagraph"/>
-        <w:numPr>
-          <w:ilvl w:val="0"/>
-          <w:numId w:val="6"/>
-        </w:numPr>
-        <w:jc w:val="both"/>
-        <w:rPr>
-          <w:sz w:val="18"/>
-          <w:lang w:val="en-US"/>
-        </w:rPr>
-      </w:pPr>
-      <w:r>
-        <w:rPr>
-          <w:sz w:val="18"/>
-          <w:lang w:val="en-US"/>
-        </w:rPr>
-        <w:t>Color</w:t>
-      </w:r>
-    </w:p>
-    <w:p>
-      <w:pPr>
-        <w:pStyle w:val="ListParagraph"/>
-        <w:numPr>
-          <w:ilvl w:val="0"/>
-          <w:numId w:val="6"/>
-        </w:numPr>
-        <w:jc w:val="both"/>
-        <w:rPr>
-          <w:sz w:val="18"/>
-          <w:lang w:val="en-US"/>
-        </w:rPr>
-      </w:pPr>
-      <w:proofErr w:type="spellStart"/>
-      <w:r>
-        <w:rPr>
-          <w:sz w:val="18"/>
-          <w:lang w:val="en-US"/>
-        </w:rPr>
-        <w:t>ChesisNumber</w:t>
-      </w:r>
-      <w:proofErr w:type="spellEnd"/>
-    </w:p>
-    <w:p>
-      <w:pPr>
-        <w:pStyle w:val="ListParagraph"/>
-        <w:numPr>
-          <w:ilvl w:val="0"/>
-          <w:numId w:val="6"/>
-        </w:numPr>
-        <w:jc w:val="both"/>
-        <w:rPr>
-          <w:sz w:val="18"/>
-          <w:lang w:val="en-US"/>
-        </w:rPr>
-      </w:pPr>
-      <w:proofErr w:type="spellStart"/>
-      <w:r>
-        <w:rPr>
-          <w:sz w:val="18"/>
-          <w:lang w:val="en-US"/>
-        </w:rPr>
-        <w:t>RegistedNumber</w:t>
-      </w:r>
-      <w:proofErr w:type="spellEnd"/>
-    </w:p>
-    <w:p>
-      <w:pPr>
-        <w:pStyle w:val="ListParagraph"/>
-        <w:numPr>
-          <w:ilvl w:val="0"/>
-          <w:numId w:val="6"/>
-        </w:numPr>
-        <w:jc w:val="both"/>
-        <w:rPr>
-          <w:sz w:val="18"/>
-          <w:lang w:val="en-US"/>
-        </w:rPr>
-      </w:pPr>
-      <w:r>
-        <w:rPr>
-          <w:sz w:val="18"/>
-          <w:lang w:val="en-US"/>
-        </w:rPr>
-        <w:t xml:space="preserve">Category (Hatchback, Sedan, SUV, </w:t>
-      </w:r>
-      <w:proofErr w:type="spellStart"/>
-      <w:r>
-        <w:rPr>
-          <w:sz w:val="18"/>
-          <w:lang w:val="en-US"/>
-        </w:rPr>
-        <w:t>etc</w:t>
-      </w:r>
-      <w:proofErr w:type="spellEnd"/>
-      <w:r>
-        <w:rPr>
-          <w:sz w:val="18"/>
-          <w:lang w:val="en-US"/>
-        </w:rPr>
-        <w:t>)</w:t>
-      </w:r>
-    </w:p>
-    <w:p>
-      <w:pPr>
-        <w:pStyle w:val="ListParagraph"/>
-        <w:numPr>
-          <w:ilvl w:val="0"/>
-          <w:numId w:val="6"/>
-        </w:numPr>
+    </w:p>
+    <w:p>
+      <w:pPr>
+        <w:pStyle w:val="ListParagraph"/>
+        <w:numPr>
+          <w:ilvl w:val="0"/>
+          <w:numId w:val="12"/>
+        </w:numPr>
+        <w:jc w:val="both"/>
+        <w:rPr>
+          <w:sz w:val="18"/>
+          <w:lang w:val="en-US"/>
+        </w:rPr>
+      </w:pPr>
+      <w:r>
+        <w:rPr>
+          <w:sz w:val="18"/>
+          <w:lang w:val="en-US"/>
+        </w:rPr>
+        <w:t>VariantId</w:t>
+      </w:r>
+    </w:p>
+    <w:p>
+      <w:pPr>
+        <w:pStyle w:val="ListParagraph"/>
+        <w:numPr>
+          <w:ilvl w:val="0"/>
+          <w:numId w:val="12"/>
+        </w:numPr>
+        <w:jc w:val="both"/>
+        <w:rPr>
+          <w:sz w:val="18"/>
+          <w:lang w:val="en-US"/>
+        </w:rPr>
+      </w:pPr>
+      <w:r>
+        <w:rPr>
+          <w:sz w:val="18"/>
+          <w:lang w:val="en-US"/>
+        </w:rPr>
+        <w:t>OwnerDescription</w:t>
+      </w:r>
+    </w:p>
+    <w:p>
+      <w:pPr>
+        <w:pStyle w:val="ListParagraph"/>
+        <w:numPr>
+          <w:ilvl w:val="0"/>
+          <w:numId w:val="12"/>
+        </w:numPr>
+        <w:jc w:val="both"/>
+        <w:rPr>
+          <w:sz w:val="18"/>
+          <w:lang w:val="en-US"/>
+        </w:rPr>
+      </w:pPr>
+      <w:r>
+        <w:rPr>
+          <w:sz w:val="18"/>
+          <w:lang w:val="en-US"/>
+        </w:rPr>
+        <w:t>HealthStatus(Excellent</w:t>
+      </w:r>
+      <w:r>
+        <w:rPr>
+          <w:sz w:val="18"/>
+          <w:lang w:val="en-US"/>
+        </w:rPr>
+        <w:t>/Good/Average/Poor)</w:t>
+      </w:r>
+    </w:p>
+    <w:p>
+      <w:pPr>
+        <w:pStyle w:val="ListParagraph"/>
+        <w:numPr>
+          <w:ilvl w:val="0"/>
+          <w:numId w:val="12"/>
+        </w:numPr>
+        <w:jc w:val="both"/>
+        <w:rPr>
+          <w:sz w:val="18"/>
+          <w:lang w:val="en-US"/>
+        </w:rPr>
+      </w:pPr>
+      <w:r>
+        <w:rPr>
+          <w:sz w:val="18"/>
+          <w:lang w:val="en-US"/>
+        </w:rPr>
+        <w:t>Owner</w:t>
+      </w:r>
+    </w:p>
+    <w:p>
+      <w:pPr>
+        <w:pStyle w:val="ListParagraph"/>
+        <w:numPr>
+          <w:ilvl w:val="0"/>
+          <w:numId w:val="12"/>
+        </w:numPr>
+        <w:jc w:val="both"/>
+        <w:rPr>
+          <w:sz w:val="18"/>
+          <w:lang w:val="en-US"/>
+        </w:rPr>
+      </w:pPr>
+      <w:r>
+        <w:rPr>
+          <w:sz w:val="18"/>
+          <w:lang w:val="en-US"/>
+        </w:rPr>
+        <w:t>Ownership – first owner, second owner ,etc</w:t>
+      </w:r>
+    </w:p>
+    <w:p>
+      <w:pPr>
+        <w:pStyle w:val="ListParagraph"/>
+        <w:numPr>
+          <w:ilvl w:val="0"/>
+          <w:numId w:val="12"/>
+        </w:numPr>
+        <w:jc w:val="both"/>
+        <w:rPr>
+          <w:sz w:val="18"/>
+          <w:lang w:val="en-US"/>
+        </w:rPr>
+      </w:pPr>
+      <w:r>
+        <w:rPr>
+          <w:sz w:val="18"/>
+          <w:lang w:val="en-US"/>
+        </w:rPr>
+        <w:t>AskPrice</w:t>
+      </w:r>
+    </w:p>
+    <w:p>
+      <w:pPr>
+        <w:pStyle w:val="ListParagraph"/>
+        <w:numPr>
+          <w:ilvl w:val="0"/>
+          <w:numId w:val="12"/>
+        </w:numPr>
+        <w:jc w:val="both"/>
+        <w:rPr>
+          <w:sz w:val="18"/>
+          <w:lang w:val="en-US"/>
+        </w:rPr>
+      </w:pPr>
+      <w:r>
+        <w:rPr>
+          <w:sz w:val="18"/>
+          <w:lang w:val="en-US"/>
+        </w:rPr>
+        <w:t>Bids</w:t>
+      </w:r>
+    </w:p>
+    <w:p>
+      <w:pPr>
+        <w:pStyle w:val="ListParagraph"/>
+        <w:numPr>
+          <w:ilvl w:val="0"/>
+          <w:numId w:val="12"/>
+        </w:numPr>
+        <w:jc w:val="both"/>
+        <w:rPr>
+          <w:sz w:val="18"/>
+          <w:lang w:val="en-US"/>
+        </w:rPr>
+      </w:pPr>
+      <w:r>
+        <w:rPr>
+          <w:sz w:val="18"/>
+          <w:lang w:val="en-US"/>
+        </w:rPr>
+        <w:t>Buyer</w:t>
+      </w:r>
+    </w:p>
+    <w:p>
+      <w:pPr>
+        <w:pStyle w:val="ListParagraph"/>
+        <w:numPr>
+          <w:ilvl w:val="0"/>
+          <w:numId w:val="12"/>
+        </w:numPr>
+        <w:jc w:val="both"/>
+        <w:rPr>
+          <w:sz w:val="18"/>
+          <w:lang w:val="en-US"/>
+        </w:rPr>
+      </w:pPr>
+      <w:r>
+        <w:rPr>
+          <w:sz w:val="18"/>
+          <w:lang w:val="en-US"/>
+        </w:rPr>
+        <w:t>Enabled</w:t>
+      </w:r>
+      <w:r>
+        <w:rPr>
+          <w:sz w:val="18"/>
+          <w:lang w:val="en-US"/>
+        </w:rPr>
+        <w:t>(By owner) – If disabled by owner, penalize him</w:t>
+      </w:r>
+    </w:p>
+    <w:p>
+      <w:pPr>
+        <w:pStyle w:val="ListParagraph"/>
+        <w:numPr>
+          <w:ilvl w:val="0"/>
+          <w:numId w:val="12"/>
+        </w:numPr>
+        <w:jc w:val="both"/>
+        <w:rPr>
+          <w:sz w:val="18"/>
+          <w:lang w:val="en-US"/>
+        </w:rPr>
+      </w:pPr>
+      <w:r>
+        <w:rPr>
+          <w:sz w:val="18"/>
+          <w:lang w:val="en-US"/>
+        </w:rPr>
+        <w:t>Closed</w:t>
+      </w:r>
+    </w:p>
+    <w:p>
+      <w:pPr>
+        <w:pStyle w:val="ListParagraph"/>
+        <w:numPr>
+          <w:ilvl w:val="0"/>
+          <w:numId w:val="12"/>
+        </w:numPr>
+        <w:jc w:val="both"/>
+        <w:rPr>
+          <w:sz w:val="18"/>
+          <w:lang w:val="en-US"/>
+        </w:rPr>
+      </w:pPr>
+      <w:r>
+        <w:rPr>
+          <w:sz w:val="18"/>
+          <w:lang w:val="en-US"/>
+        </w:rPr>
+        <w:t>Blocked(By admin)</w:t>
+      </w:r>
+    </w:p>
+    <w:p>
+      <w:pPr>
+        <w:pStyle w:val="ListParagraph"/>
+        <w:numPr>
+          <w:ilvl w:val="0"/>
+          <w:numId w:val="12"/>
+        </w:numPr>
+        <w:jc w:val="both"/>
+        <w:rPr>
+          <w:sz w:val="18"/>
+          <w:lang w:val="en-US"/>
+        </w:rPr>
+      </w:pPr>
+      <w:r>
+        <w:rPr>
+          <w:sz w:val="18"/>
+          <w:lang w:val="en-US"/>
+        </w:rPr>
+        <w:t>CreatedAt</w:t>
+      </w:r>
+    </w:p>
+    <w:p>
+      <w:pPr>
+        <w:pStyle w:val="ListParagraph"/>
+        <w:numPr>
+          <w:ilvl w:val="0"/>
+          <w:numId w:val="12"/>
+        </w:numPr>
+        <w:jc w:val="both"/>
+        <w:rPr>
+          <w:sz w:val="18"/>
+          <w:lang w:val="en-US"/>
+        </w:rPr>
+      </w:pPr>
+      <w:r>
+        <w:rPr>
+          <w:sz w:val="18"/>
+          <w:lang w:val="en-US"/>
+        </w:rPr>
+        <w:t>UpdatedAt</w:t>
+      </w:r>
+    </w:p>
+    <w:p>
+      <w:pPr>
+        <w:pStyle w:val="ListParagraph"/>
+        <w:numPr>
+          <w:ilvl w:val="0"/>
+          <w:numId w:val="12"/>
+        </w:numPr>
+        <w:jc w:val="both"/>
+        <w:rPr>
+          <w:sz w:val="18"/>
+          <w:lang w:val="en-US"/>
+        </w:rPr>
+      </w:pPr>
+      <w:r>
+        <w:rPr>
+          <w:sz w:val="18"/>
+          <w:lang w:val="en-US"/>
+        </w:rPr>
+        <w:t>CreatedPubli</w:t>
+      </w:r>
+      <w:r>
+        <w:rPr>
+          <w:sz w:val="18"/>
+          <w:lang w:val="en-US"/>
+        </w:rPr>
+        <w:t>s</w:t>
+      </w:r>
+      <w:r>
+        <w:rPr>
+          <w:sz w:val="18"/>
+          <w:lang w:val="en-US"/>
+        </w:rPr>
+        <w:t>hed</w:t>
+      </w:r>
+    </w:p>
+    <w:p>
+      <w:pPr>
+        <w:pStyle w:val="ListParagraph"/>
+        <w:numPr>
+          <w:ilvl w:val="0"/>
+          <w:numId w:val="12"/>
+        </w:numPr>
+        <w:jc w:val="both"/>
+        <w:rPr>
+          <w:sz w:val="18"/>
+          <w:lang w:val="en-US"/>
+        </w:rPr>
+      </w:pPr>
+      <w:r>
+        <w:rPr>
+          <w:sz w:val="18"/>
+          <w:lang w:val="en-US"/>
+        </w:rPr>
+        <w:t>UpdatedPubli</w:t>
+      </w:r>
+      <w:r>
+        <w:rPr>
+          <w:sz w:val="18"/>
+          <w:lang w:val="en-US"/>
+        </w:rPr>
+        <w:t>s</w:t>
+      </w:r>
+      <w:r>
+        <w:rPr>
+          <w:sz w:val="18"/>
+          <w:lang w:val="en-US"/>
+        </w:rPr>
+        <w:t xml:space="preserve">hed </w:t>
+      </w:r>
+      <w:r>
+        <w:rPr>
+          <w:sz w:val="18"/>
+          <w:lang w:val="en-US"/>
+        </w:rPr>
+        <w:t>– for kafka use to publish message, send email</w:t>
+      </w:r>
+    </w:p>
+    <w:p>
+      <w:pPr>
+        <w:ind w:left="720"/>
+        <w:jc w:val="both"/>
+        <w:rPr>
+          <w:sz w:val="18"/>
+          <w:lang w:val="en-US"/>
+        </w:rPr>
+      </w:pPr>
+      <w:r>
+        <w:rPr>
+          <w:sz w:val="18"/>
+          <w:lang w:val="en-US"/>
+        </w:rPr>
+        <w:t>Branch</w:t>
+      </w:r>
+    </w:p>
+    <w:p>
+      <w:pPr>
+        <w:pStyle w:val="ListParagraph"/>
+        <w:numPr>
+          <w:ilvl w:val="0"/>
+          <w:numId w:val="14"/>
+        </w:numPr>
+        <w:jc w:val="both"/>
+        <w:rPr>
+          <w:sz w:val="18"/>
+          <w:lang w:val="en-US"/>
+        </w:rPr>
+      </w:pPr>
+      <w:r>
+        <w:rPr>
+          <w:sz w:val="18"/>
+          <w:lang w:val="en-US"/>
+        </w:rPr>
+        <w:t>Id</w:t>
+      </w:r>
+    </w:p>
+    <w:p>
+      <w:pPr>
+        <w:pStyle w:val="ListParagraph"/>
+        <w:numPr>
+          <w:ilvl w:val="0"/>
+          <w:numId w:val="14"/>
+        </w:numPr>
+        <w:jc w:val="both"/>
+        <w:rPr>
+          <w:sz w:val="18"/>
+          <w:lang w:val="en-US"/>
+        </w:rPr>
+      </w:pPr>
+      <w:r>
+        <w:rPr>
+          <w:sz w:val="18"/>
+          <w:lang w:val="en-US"/>
+        </w:rPr>
+        <w:t>Name</w:t>
+      </w:r>
+    </w:p>
+    <w:p>
+      <w:pPr>
+        <w:pStyle w:val="ListParagraph"/>
+        <w:numPr>
+          <w:ilvl w:val="0"/>
+          <w:numId w:val="14"/>
+        </w:numPr>
+        <w:jc w:val="both"/>
+        <w:rPr>
+          <w:sz w:val="18"/>
+          <w:lang w:val="en-US"/>
+        </w:rPr>
+      </w:pPr>
+      <w:r>
+        <w:rPr>
+          <w:sz w:val="18"/>
+          <w:lang w:val="en-US"/>
+        </w:rPr>
+        <w:t>Address</w:t>
+      </w:r>
+    </w:p>
+    <w:p>
+      <w:pPr>
+        <w:pStyle w:val="ListParagraph"/>
+        <w:numPr>
+          <w:ilvl w:val="0"/>
+          <w:numId w:val="14"/>
+        </w:numPr>
+        <w:jc w:val="both"/>
+        <w:rPr>
+          <w:sz w:val="18"/>
+          <w:lang w:val="en-US"/>
+        </w:rPr>
+      </w:pPr>
+      <w:r>
+        <w:rPr>
+          <w:sz w:val="18"/>
+          <w:lang w:val="en-US"/>
+        </w:rPr>
+        <w:t>State</w:t>
+      </w:r>
+    </w:p>
+    <w:p>
+      <w:pPr>
+        <w:pStyle w:val="ListParagraph"/>
+        <w:numPr>
+          <w:ilvl w:val="0"/>
+          <w:numId w:val="14"/>
+        </w:numPr>
+        <w:jc w:val="both"/>
+        <w:rPr>
+          <w:sz w:val="18"/>
+          <w:lang w:val="en-US"/>
+        </w:rPr>
+      </w:pPr>
+      <w:r>
+        <w:rPr>
+          <w:sz w:val="18"/>
+          <w:lang w:val="en-US"/>
+        </w:rPr>
+        <w:t>Country</w:t>
+      </w:r>
+    </w:p>
+    <w:p>
+      <w:pPr>
+        <w:pStyle w:val="ListParagraph"/>
+        <w:numPr>
+          <w:ilvl w:val="0"/>
+          <w:numId w:val="14"/>
+        </w:numPr>
+        <w:jc w:val="both"/>
+        <w:rPr>
+          <w:sz w:val="18"/>
+          <w:lang w:val="en-US"/>
+        </w:rPr>
+      </w:pPr>
+      <w:r>
+        <w:rPr>
+          <w:sz w:val="18"/>
+          <w:lang w:val="en-US"/>
+        </w:rPr>
+        <w:t>Contact</w:t>
+      </w:r>
+    </w:p>
+    <w:p>
+      <w:pPr>
         <w:jc w:val="both"/>
         <w:rPr>
           <w:sz w:val="18"/>
@@ -1091,392 +2228,36 @@
           <w:lang w:val="en-US"/>
         </w:rPr>
         <w:lastRenderedPageBreak/>
-        <w:t>Insured</w:t>
-      </w:r>
-    </w:p>
-    <w:p>
-      <w:pPr>
-        <w:pStyle w:val="ListParagraph"/>
-        <w:numPr>
-          <w:ilvl w:val="0"/>
-          <w:numId w:val="6"/>
-        </w:numPr>
-        <w:jc w:val="both"/>
-        <w:rPr>
-          <w:sz w:val="18"/>
-          <w:lang w:val="en-US"/>
-        </w:rPr>
-      </w:pPr>
-      <w:proofErr w:type="spellStart"/>
-      <w:r>
-        <w:rPr>
-          <w:sz w:val="18"/>
-          <w:lang w:val="en-US"/>
-        </w:rPr>
-        <w:t>OwnerDescription</w:t>
-      </w:r>
-      <w:proofErr w:type="spellEnd"/>
-    </w:p>
-    <w:p>
-      <w:pPr>
-        <w:pStyle w:val="ListParagraph"/>
-        <w:numPr>
-          <w:ilvl w:val="0"/>
-          <w:numId w:val="6"/>
-        </w:numPr>
-        <w:jc w:val="both"/>
-        <w:rPr>
-          <w:sz w:val="18"/>
-          <w:lang w:val="en-US"/>
-        </w:rPr>
-      </w:pPr>
-      <w:proofErr w:type="spellStart"/>
-      <w:r>
-        <w:rPr>
-          <w:sz w:val="18"/>
-          <w:lang w:val="en-US"/>
-        </w:rPr>
-        <w:t>HealthStatus</w:t>
-      </w:r>
-      <w:proofErr w:type="spellEnd"/>
-      <w:r>
-        <w:rPr>
-          <w:sz w:val="18"/>
-          <w:lang w:val="en-US"/>
-        </w:rPr>
-        <w:t>(</w:t>
-      </w:r>
-      <w:proofErr w:type="spellStart"/>
-      <w:r>
-        <w:rPr>
-          <w:sz w:val="18"/>
-          <w:lang w:val="en-US"/>
-        </w:rPr>
-        <w:t>Excellend</w:t>
-      </w:r>
-      <w:proofErr w:type="spellEnd"/>
-      <w:r>
-        <w:rPr>
-          <w:sz w:val="18"/>
-          <w:lang w:val="en-US"/>
-        </w:rPr>
-        <w:t>/Good/Average/Poor)</w:t>
-      </w:r>
-    </w:p>
-    <w:p>
-      <w:pPr>
-        <w:pStyle w:val="ListParagraph"/>
-        <w:numPr>
-          <w:ilvl w:val="0"/>
-          <w:numId w:val="6"/>
-        </w:numPr>
-        <w:jc w:val="both"/>
-        <w:rPr>
-          <w:sz w:val="18"/>
-          <w:lang w:val="en-US"/>
-        </w:rPr>
-      </w:pPr>
-      <w:r>
-        <w:rPr>
-          <w:sz w:val="18"/>
-          <w:lang w:val="en-US"/>
-        </w:rPr>
-        <w:t>Owner</w:t>
-      </w:r>
-    </w:p>
-    <w:p>
-      <w:pPr>
-        <w:pStyle w:val="ListParagraph"/>
-        <w:numPr>
-          <w:ilvl w:val="0"/>
-          <w:numId w:val="6"/>
-        </w:numPr>
-        <w:jc w:val="both"/>
-        <w:rPr>
-          <w:sz w:val="18"/>
-          <w:lang w:val="en-US"/>
-        </w:rPr>
-      </w:pPr>
-      <w:proofErr w:type="spellStart"/>
-      <w:r>
-        <w:rPr>
-          <w:sz w:val="18"/>
-          <w:lang w:val="en-US"/>
-        </w:rPr>
-        <w:t>AskPrice</w:t>
-      </w:r>
-      <w:proofErr w:type="spellEnd"/>
-    </w:p>
-    <w:p>
-      <w:pPr>
-        <w:pStyle w:val="ListParagraph"/>
-        <w:numPr>
-          <w:ilvl w:val="0"/>
-          <w:numId w:val="6"/>
-        </w:numPr>
-        <w:jc w:val="both"/>
-        <w:rPr>
-          <w:sz w:val="18"/>
-          <w:lang w:val="en-US"/>
-        </w:rPr>
-      </w:pPr>
-      <w:r>
-        <w:rPr>
-          <w:sz w:val="18"/>
-          <w:lang w:val="en-US"/>
-        </w:rPr>
-        <w:t>Bids</w:t>
-      </w:r>
-    </w:p>
-    <w:p>
-      <w:pPr>
-        <w:pStyle w:val="ListParagraph"/>
-        <w:numPr>
-          <w:ilvl w:val="0"/>
-          <w:numId w:val="6"/>
-        </w:numPr>
-        <w:jc w:val="both"/>
-        <w:rPr>
-          <w:sz w:val="18"/>
-          <w:lang w:val="en-US"/>
-        </w:rPr>
-      </w:pPr>
-      <w:r>
-        <w:rPr>
-          <w:sz w:val="18"/>
-          <w:lang w:val="en-US"/>
-        </w:rPr>
-        <w:t>Buyer</w:t>
-      </w:r>
-    </w:p>
-    <w:p>
-      <w:pPr>
-        <w:pStyle w:val="ListParagraph"/>
-        <w:numPr>
-          <w:ilvl w:val="0"/>
-          <w:numId w:val="6"/>
-        </w:numPr>
-        <w:jc w:val="both"/>
-        <w:rPr>
-          <w:sz w:val="18"/>
-          <w:lang w:val="en-US"/>
-        </w:rPr>
-      </w:pPr>
-      <w:proofErr w:type="gramStart"/>
-      <w:r>
-        <w:rPr>
-          <w:sz w:val="18"/>
-          <w:lang w:val="en-US"/>
-        </w:rPr>
-        <w:t>Enabled</w:t>
-      </w:r>
-      <w:r>
-        <w:rPr>
-          <w:sz w:val="18"/>
-          <w:lang w:val="en-US"/>
-        </w:rPr>
-        <w:t>(</w:t>
-      </w:r>
-      <w:proofErr w:type="gramEnd"/>
-      <w:r>
-        <w:rPr>
-          <w:sz w:val="18"/>
-          <w:lang w:val="en-US"/>
-        </w:rPr>
-        <w:t xml:space="preserve">By owner) – If </w:t>
-      </w:r>
-      <w:r>
-        <w:rPr>
-          <w:sz w:val="18"/>
-          <w:lang w:val="en-US"/>
-        </w:rPr>
-        <w:t>disabl</w:t>
-      </w:r>
-      <w:r>
-        <w:rPr>
-          <w:sz w:val="18"/>
-          <w:lang w:val="en-US"/>
-        </w:rPr>
-        <w:t>ed by owner, penalize him</w:t>
-      </w:r>
-    </w:p>
-    <w:p>
-      <w:pPr>
-        <w:pStyle w:val="ListParagraph"/>
-        <w:numPr>
-          <w:ilvl w:val="0"/>
-          <w:numId w:val="6"/>
-        </w:numPr>
-        <w:jc w:val="both"/>
-        <w:rPr>
-          <w:sz w:val="18"/>
-          <w:lang w:val="en-US"/>
-        </w:rPr>
-      </w:pPr>
-      <w:r>
-        <w:rPr>
-          <w:sz w:val="18"/>
-          <w:lang w:val="en-US"/>
-        </w:rPr>
-        <w:t>Closed</w:t>
-      </w:r>
-    </w:p>
-    <w:p>
-      <w:pPr>
-        <w:pStyle w:val="ListParagraph"/>
-        <w:numPr>
-          <w:ilvl w:val="0"/>
-          <w:numId w:val="6"/>
-        </w:numPr>
-        <w:jc w:val="both"/>
-        <w:rPr>
-          <w:sz w:val="18"/>
-          <w:lang w:val="en-US"/>
-        </w:rPr>
-      </w:pPr>
-      <w:proofErr w:type="gramStart"/>
-      <w:r>
-        <w:rPr>
-          <w:sz w:val="18"/>
-          <w:lang w:val="en-US"/>
-        </w:rPr>
-        <w:t>Blocked(</w:t>
-      </w:r>
-      <w:proofErr w:type="gramEnd"/>
-      <w:r>
-        <w:rPr>
-          <w:sz w:val="18"/>
-          <w:lang w:val="en-US"/>
-        </w:rPr>
-        <w:t>By admin)</w:t>
-      </w:r>
-    </w:p>
-    <w:p>
-      <w:pPr>
-        <w:pStyle w:val="ListParagraph"/>
-        <w:numPr>
-          <w:ilvl w:val="0"/>
-          <w:numId w:val="6"/>
-        </w:numPr>
-        <w:jc w:val="both"/>
-        <w:rPr>
-          <w:sz w:val="18"/>
-          <w:lang w:val="en-US"/>
-        </w:rPr>
-      </w:pPr>
-      <w:proofErr w:type="spellStart"/>
-      <w:r>
-        <w:rPr>
-          <w:sz w:val="18"/>
-          <w:lang w:val="en-US"/>
-        </w:rPr>
-        <w:t>CreatedAt</w:t>
-      </w:r>
-      <w:proofErr w:type="spellEnd"/>
-    </w:p>
-    <w:p>
-      <w:pPr>
-        <w:pStyle w:val="ListParagraph"/>
-        <w:numPr>
-          <w:ilvl w:val="0"/>
-          <w:numId w:val="6"/>
-        </w:numPr>
-        <w:jc w:val="both"/>
-        <w:rPr>
-          <w:sz w:val="18"/>
-          <w:lang w:val="en-US"/>
-        </w:rPr>
-      </w:pPr>
-      <w:proofErr w:type="spellStart"/>
-      <w:r>
-        <w:rPr>
-          <w:sz w:val="18"/>
-          <w:lang w:val="en-US"/>
-        </w:rPr>
-        <w:t>UpdatedAt</w:t>
-      </w:r>
-      <w:proofErr w:type="spellEnd"/>
-    </w:p>
-    <w:p>
-      <w:pPr>
-        <w:pStyle w:val="ListParagraph"/>
-        <w:numPr>
-          <w:ilvl w:val="0"/>
-          <w:numId w:val="6"/>
-        </w:numPr>
-        <w:jc w:val="both"/>
-        <w:rPr>
-          <w:sz w:val="18"/>
-          <w:lang w:val="en-US"/>
-        </w:rPr>
-      </w:pPr>
-      <w:proofErr w:type="spellStart"/>
-      <w:r>
-        <w:rPr>
-          <w:sz w:val="18"/>
-          <w:lang w:val="en-US"/>
-        </w:rPr>
-        <w:t>Crea</w:t>
-      </w:r>
-      <w:r>
-        <w:rPr>
-          <w:sz w:val="18"/>
-          <w:lang w:val="en-US"/>
-        </w:rPr>
-        <w:t>tedPubli</w:t>
-      </w:r>
-      <w:r>
-        <w:rPr>
-          <w:sz w:val="18"/>
-          <w:lang w:val="en-US"/>
-        </w:rPr>
-        <w:t>s</w:t>
-      </w:r>
-      <w:r>
-        <w:rPr>
-          <w:sz w:val="18"/>
-          <w:lang w:val="en-US"/>
-        </w:rPr>
-        <w:t>hed</w:t>
-      </w:r>
-      <w:proofErr w:type="spellEnd"/>
-    </w:p>
-    <w:p>
-      <w:pPr>
-        <w:pStyle w:val="ListParagraph"/>
-        <w:numPr>
-          <w:ilvl w:val="0"/>
-          <w:numId w:val="6"/>
-        </w:numPr>
-        <w:jc w:val="both"/>
-        <w:rPr>
-          <w:sz w:val="18"/>
-          <w:lang w:val="en-US"/>
-        </w:rPr>
-      </w:pPr>
-      <w:proofErr w:type="spellStart"/>
-      <w:r>
-        <w:rPr>
-          <w:sz w:val="18"/>
-          <w:lang w:val="en-US"/>
-        </w:rPr>
-        <w:t>UpdatedPubli</w:t>
-      </w:r>
-      <w:r>
-        <w:rPr>
-          <w:sz w:val="18"/>
-          <w:lang w:val="en-US"/>
-        </w:rPr>
-        <w:t>s</w:t>
-      </w:r>
-      <w:r>
-        <w:rPr>
-          <w:sz w:val="18"/>
-          <w:lang w:val="en-US"/>
-        </w:rPr>
-        <w:t>hed</w:t>
-      </w:r>
-      <w:proofErr w:type="spellEnd"/>
+        <w:t>CQRS</w:t>
+      </w:r>
+    </w:p>
+    <w:p>
+      <w:pPr>
+        <w:pStyle w:val="ListParagraph"/>
+        <w:numPr>
+          <w:ilvl w:val="0"/>
+          <w:numId w:val="9"/>
+        </w:numPr>
+        <w:jc w:val="both"/>
+        <w:rPr>
+          <w:sz w:val="18"/>
+          <w:lang w:val="en-US"/>
+        </w:rPr>
+      </w:pPr>
+      <w:r>
+        <w:rPr>
+          <w:sz w:val="18"/>
+          <w:lang w:val="en-US"/>
+        </w:rPr>
+        <w:t xml:space="preserve">Command and Query </w:t>
+      </w:r>
+      <w:r>
+        <w:rPr>
+          <w:sz w:val="18"/>
+          <w:lang w:val="en-US"/>
+        </w:rPr>
+        <w:t>Responsibility</w:t>
+      </w:r>
       <w:r>
         <w:rPr>
           <w:sz w:val="18"/>
@@ -1489,23 +2270,7 @@
           <w:sz w:val="18"/>
           <w:lang w:val="en-US"/>
         </w:rPr>
-        <w:t xml:space="preserve">– for </w:t>
-      </w:r>
-      <w:proofErr w:type="spellStart"/>
-      <w:r>
-        <w:rPr>
-          <w:sz w:val="18"/>
-          <w:lang w:val="en-US"/>
-        </w:rPr>
-        <w:t>kafka</w:t>
-      </w:r>
-      <w:proofErr w:type="spellEnd"/>
-      <w:r>
-        <w:rPr>
-          <w:sz w:val="18"/>
-          <w:lang w:val="en-US"/>
-        </w:rPr>
-        <w:t xml:space="preserve"> use to publish message, send email</w:t>
+        <w:t>Segregation</w:t>
       </w:r>
     </w:p>
     <w:p>
@@ -1708,6 +2473,273 @@
     </w:lvl>
   </w:abstractNum>
   <w:abstractNum w:abstractNumId="2" w15:restartNumberingAfterBreak="0">
+    <w:nsid w:val="0D1345EF"/>
+    <w:multiLevelType w:val="hybridMultilevel"/>
+    <w:tmpl w:val="EB4C67B6"/>
+    <w:lvl w:ilvl="0" w:tplc="2A4631E0">
+      <w:start w:val="1"/>
+      <w:numFmt w:val="decimal"/>
+      <w:lvlText w:val="%1."/>
+      <w:lvlJc w:val="left"/>
+      <w:pPr>
+        <w:ind w:left="1800" w:hanging="360"/>
+      </w:pPr>
+      <w:rPr>
+        <w:rFonts w:hint="default"/>
+      </w:rPr>
+    </w:lvl>
+    <w:lvl w:ilvl="1" w:tplc="40090019" w:tentative="1">
+      <w:start w:val="1"/>
+      <w:numFmt w:val="lowerLetter"/>
+      <w:lvlText w:val="%2."/>
+      <w:lvlJc w:val="left"/>
+      <w:pPr>
+        <w:ind w:left="2520" w:hanging="360"/>
+      </w:pPr>
+    </w:lvl>
+    <w:lvl w:ilvl="2" w:tplc="4009001B" w:tentative="1">
+      <w:start w:val="1"/>
+      <w:numFmt w:val="lowerRoman"/>
+      <w:lvlText w:val="%3."/>
+      <w:lvlJc w:val="right"/>
+      <w:pPr>
+        <w:ind w:left="3240" w:hanging="180"/>
+      </w:pPr>
+    </w:lvl>
+    <w:lvl w:ilvl="3" w:tplc="4009000F" w:tentative="1">
+      <w:start w:val="1"/>
+      <w:numFmt w:val="decimal"/>
+      <w:lvlText w:val="%4."/>
+      <w:lvlJc w:val="left"/>
+      <w:pPr>
+        <w:ind w:left="3960" w:hanging="360"/>
+      </w:pPr>
+    </w:lvl>
+    <w:lvl w:ilvl="4" w:tplc="40090019" w:tentative="1">
+      <w:start w:val="1"/>
+      <w:numFmt w:val="lowerLetter"/>
+      <w:lvlText w:val="%5."/>
+      <w:lvlJc w:val="left"/>
+      <w:pPr>
+        <w:ind w:left="4680" w:hanging="360"/>
+      </w:pPr>
+    </w:lvl>
+    <w:lvl w:ilvl="5" w:tplc="4009001B" w:tentative="1">
+      <w:start w:val="1"/>
+      <w:numFmt w:val="lowerRoman"/>
+      <w:lvlText w:val="%6."/>
+      <w:lvlJc w:val="right"/>
+      <w:pPr>
+        <w:ind w:left="5400" w:hanging="180"/>
+      </w:pPr>
+    </w:lvl>
+    <w:lvl w:ilvl="6" w:tplc="4009000F" w:tentative="1">
+      <w:start w:val="1"/>
+      <w:numFmt w:val="decimal"/>
+      <w:lvlText w:val="%7."/>
+      <w:lvlJc w:val="left"/>
+      <w:pPr>
+        <w:ind w:left="6120" w:hanging="360"/>
+      </w:pPr>
+    </w:lvl>
+    <w:lvl w:ilvl="7" w:tplc="40090019" w:tentative="1">
+      <w:start w:val="1"/>
+      <w:numFmt w:val="lowerLetter"/>
+      <w:lvlText w:val="%8."/>
+      <w:lvlJc w:val="left"/>
+      <w:pPr>
+        <w:ind w:left="6840" w:hanging="360"/>
+      </w:pPr>
+    </w:lvl>
+    <w:lvl w:ilvl="8" w:tplc="4009001B" w:tentative="1">
+      <w:start w:val="1"/>
+      <w:numFmt w:val="lowerRoman"/>
+      <w:lvlText w:val="%9."/>
+      <w:lvlJc w:val="right"/>
+      <w:pPr>
+        <w:ind w:left="7560" w:hanging="180"/>
+      </w:pPr>
+    </w:lvl>
+  </w:abstractNum>
+  <w:abstractNum w:abstractNumId="3" w15:restartNumberingAfterBreak="0">
+    <w:nsid w:val="1FFF2D62"/>
+    <w:multiLevelType w:val="hybridMultilevel"/>
+    <w:tmpl w:val="39B67822"/>
+    <w:lvl w:ilvl="0" w:tplc="2A903A3A">
+      <w:start w:val="1"/>
+      <w:numFmt w:val="decimal"/>
+      <w:lvlText w:val="%1."/>
+      <w:lvlJc w:val="left"/>
+      <w:pPr>
+        <w:ind w:left="1800" w:hanging="360"/>
+      </w:pPr>
+      <w:rPr>
+        <w:rFonts w:hint="default"/>
+      </w:rPr>
+    </w:lvl>
+    <w:lvl w:ilvl="1" w:tplc="40090019" w:tentative="1">
+      <w:start w:val="1"/>
+      <w:numFmt w:val="lowerLetter"/>
+      <w:lvlText w:val="%2."/>
+      <w:lvlJc w:val="left"/>
+      <w:pPr>
+        <w:ind w:left="2520" w:hanging="360"/>
+      </w:pPr>
+    </w:lvl>
+    <w:lvl w:ilvl="2" w:tplc="4009001B" w:tentative="1">
+      <w:start w:val="1"/>
+      <w:numFmt w:val="lowerRoman"/>
+      <w:lvlText w:val="%3."/>
+      <w:lvlJc w:val="right"/>
+      <w:pPr>
+        <w:ind w:left="3240" w:hanging="180"/>
+      </w:pPr>
+    </w:lvl>
+    <w:lvl w:ilvl="3" w:tplc="4009000F" w:tentative="1">
+      <w:start w:val="1"/>
+      <w:numFmt w:val="decimal"/>
+      <w:lvlText w:val="%4."/>
+      <w:lvlJc w:val="left"/>
+      <w:pPr>
+        <w:ind w:left="3960" w:hanging="360"/>
+      </w:pPr>
+    </w:lvl>
+    <w:lvl w:ilvl="4" w:tplc="40090019" w:tentative="1">
+      <w:start w:val="1"/>
+      <w:numFmt w:val="lowerLetter"/>
+      <w:lvlText w:val="%5."/>
+      <w:lvlJc w:val="left"/>
+      <w:pPr>
+        <w:ind w:left="4680" w:hanging="360"/>
+      </w:pPr>
+    </w:lvl>
+    <w:lvl w:ilvl="5" w:tplc="4009001B" w:tentative="1">
+      <w:start w:val="1"/>
+      <w:numFmt w:val="lowerRoman"/>
+      <w:lvlText w:val="%6."/>
+      <w:lvlJc w:val="right"/>
+      <w:pPr>
+        <w:ind w:left="5400" w:hanging="180"/>
+      </w:pPr>
+    </w:lvl>
+    <w:lvl w:ilvl="6" w:tplc="4009000F" w:tentative="1">
+      <w:start w:val="1"/>
+      <w:numFmt w:val="decimal"/>
+      <w:lvlText w:val="%7."/>
+      <w:lvlJc w:val="left"/>
+      <w:pPr>
+        <w:ind w:left="6120" w:hanging="360"/>
+      </w:pPr>
+    </w:lvl>
+    <w:lvl w:ilvl="7" w:tplc="40090019" w:tentative="1">
+      <w:start w:val="1"/>
+      <w:numFmt w:val="lowerLetter"/>
+      <w:lvlText w:val="%8."/>
+      <w:lvlJc w:val="left"/>
+      <w:pPr>
+        <w:ind w:left="6840" w:hanging="360"/>
+      </w:pPr>
+    </w:lvl>
+    <w:lvl w:ilvl="8" w:tplc="4009001B" w:tentative="1">
+      <w:start w:val="1"/>
+      <w:numFmt w:val="lowerRoman"/>
+      <w:lvlText w:val="%9."/>
+      <w:lvlJc w:val="right"/>
+      <w:pPr>
+        <w:ind w:left="7560" w:hanging="180"/>
+      </w:pPr>
+    </w:lvl>
+  </w:abstractNum>
+  <w:abstractNum w:abstractNumId="4" w15:restartNumberingAfterBreak="0">
+    <w:nsid w:val="28C7172C"/>
+    <w:multiLevelType w:val="hybridMultilevel"/>
+    <w:tmpl w:val="5652075E"/>
+    <w:lvl w:ilvl="0" w:tplc="9E34DA24">
+      <w:start w:val="1"/>
+      <w:numFmt w:val="decimal"/>
+      <w:lvlText w:val="%1."/>
+      <w:lvlJc w:val="left"/>
+      <w:pPr>
+        <w:ind w:left="1800" w:hanging="360"/>
+      </w:pPr>
+      <w:rPr>
+        <w:rFonts w:hint="default"/>
+      </w:rPr>
+    </w:lvl>
+    <w:lvl w:ilvl="1" w:tplc="40090019" w:tentative="1">
+      <w:start w:val="1"/>
+      <w:numFmt w:val="lowerLetter"/>
+      <w:lvlText w:val="%2."/>
+      <w:lvlJc w:val="left"/>
+      <w:pPr>
+        <w:ind w:left="2520" w:hanging="360"/>
+      </w:pPr>
+    </w:lvl>
+    <w:lvl w:ilvl="2" w:tplc="4009001B" w:tentative="1">
+      <w:start w:val="1"/>
+      <w:numFmt w:val="lowerRoman"/>
+      <w:lvlText w:val="%3."/>
+      <w:lvlJc w:val="right"/>
+      <w:pPr>
+        <w:ind w:left="3240" w:hanging="180"/>
+      </w:pPr>
+    </w:lvl>
+    <w:lvl w:ilvl="3" w:tplc="4009000F" w:tentative="1">
+      <w:start w:val="1"/>
+      <w:numFmt w:val="decimal"/>
+      <w:lvlText w:val="%4."/>
+      <w:lvlJc w:val="left"/>
+      <w:pPr>
+        <w:ind w:left="3960" w:hanging="360"/>
+      </w:pPr>
+    </w:lvl>
+    <w:lvl w:ilvl="4" w:tplc="40090019" w:tentative="1">
+      <w:start w:val="1"/>
+      <w:numFmt w:val="lowerLetter"/>
+      <w:lvlText w:val="%5."/>
+      <w:lvlJc w:val="left"/>
+      <w:pPr>
+        <w:ind w:left="4680" w:hanging="360"/>
+      </w:pPr>
+    </w:lvl>
+    <w:lvl w:ilvl="5" w:tplc="4009001B" w:tentative="1">
+      <w:start w:val="1"/>
+      <w:numFmt w:val="lowerRoman"/>
+      <w:lvlText w:val="%6."/>
+      <w:lvlJc w:val="right"/>
+      <w:pPr>
+        <w:ind w:left="5400" w:hanging="180"/>
+      </w:pPr>
+    </w:lvl>
+    <w:lvl w:ilvl="6" w:tplc="4009000F" w:tentative="1">
+      <w:start w:val="1"/>
+      <w:numFmt w:val="decimal"/>
+      <w:lvlText w:val="%7."/>
+      <w:lvlJc w:val="left"/>
+      <w:pPr>
+        <w:ind w:left="6120" w:hanging="360"/>
+      </w:pPr>
+    </w:lvl>
+    <w:lvl w:ilvl="7" w:tplc="40090019" w:tentative="1">
+      <w:start w:val="1"/>
+      <w:numFmt w:val="lowerLetter"/>
+      <w:lvlText w:val="%8."/>
+      <w:lvlJc w:val="left"/>
+      <w:pPr>
+        <w:ind w:left="6840" w:hanging="360"/>
+      </w:pPr>
+    </w:lvl>
+    <w:lvl w:ilvl="8" w:tplc="4009001B" w:tentative="1">
+      <w:start w:val="1"/>
+      <w:numFmt w:val="lowerRoman"/>
+      <w:lvlText w:val="%9."/>
+      <w:lvlJc w:val="right"/>
+      <w:pPr>
+        <w:ind w:left="7560" w:hanging="180"/>
+      </w:pPr>
+    </w:lvl>
+  </w:abstractNum>
+  <w:abstractNum w:abstractNumId="5" w15:restartNumberingAfterBreak="0">
     <w:nsid w:val="31856899"/>
     <w:multiLevelType w:val="hybridMultilevel"/>
     <w:tmpl w:val="10B0B3BC"/>
@@ -1796,7 +2828,7 @@
       </w:pPr>
     </w:lvl>
   </w:abstractNum>
-  <w:abstractNum w:abstractNumId="3" w15:restartNumberingAfterBreak="0">
+  <w:abstractNum w:abstractNumId="6" w15:restartNumberingAfterBreak="0">
     <w:nsid w:val="3FA67A4E"/>
     <w:multiLevelType w:val="hybridMultilevel"/>
     <w:tmpl w:val="1A00C6B4"/>
@@ -1885,7 +2917,96 @@
       </w:pPr>
     </w:lvl>
   </w:abstractNum>
-  <w:abstractNum w:abstractNumId="4" w15:restartNumberingAfterBreak="0">
+  <w:abstractNum w:abstractNumId="7" w15:restartNumberingAfterBreak="0">
+    <w:nsid w:val="406E0F7D"/>
+    <w:multiLevelType w:val="hybridMultilevel"/>
+    <w:tmpl w:val="64FCA1D2"/>
+    <w:lvl w:ilvl="0" w:tplc="DF069CD6">
+      <w:start w:val="1"/>
+      <w:numFmt w:val="decimal"/>
+      <w:lvlText w:val="%1."/>
+      <w:lvlJc w:val="left"/>
+      <w:pPr>
+        <w:ind w:left="1800" w:hanging="360"/>
+      </w:pPr>
+      <w:rPr>
+        <w:rFonts w:hint="default"/>
+      </w:rPr>
+    </w:lvl>
+    <w:lvl w:ilvl="1" w:tplc="40090019" w:tentative="1">
+      <w:start w:val="1"/>
+      <w:numFmt w:val="lowerLetter"/>
+      <w:lvlText w:val="%2."/>
+      <w:lvlJc w:val="left"/>
+      <w:pPr>
+        <w:ind w:left="2520" w:hanging="360"/>
+      </w:pPr>
+    </w:lvl>
+    <w:lvl w:ilvl="2" w:tplc="4009001B" w:tentative="1">
+      <w:start w:val="1"/>
+      <w:numFmt w:val="lowerRoman"/>
+      <w:lvlText w:val="%3."/>
+      <w:lvlJc w:val="right"/>
+      <w:pPr>
+        <w:ind w:left="3240" w:hanging="180"/>
+      </w:pPr>
+    </w:lvl>
+    <w:lvl w:ilvl="3" w:tplc="4009000F" w:tentative="1">
+      <w:start w:val="1"/>
+      <w:numFmt w:val="decimal"/>
+      <w:lvlText w:val="%4."/>
+      <w:lvlJc w:val="left"/>
+      <w:pPr>
+        <w:ind w:left="3960" w:hanging="360"/>
+      </w:pPr>
+    </w:lvl>
+    <w:lvl w:ilvl="4" w:tplc="40090019" w:tentative="1">
+      <w:start w:val="1"/>
+      <w:numFmt w:val="lowerLetter"/>
+      <w:lvlText w:val="%5."/>
+      <w:lvlJc w:val="left"/>
+      <w:pPr>
+        <w:ind w:left="4680" w:hanging="360"/>
+      </w:pPr>
+    </w:lvl>
+    <w:lvl w:ilvl="5" w:tplc="4009001B" w:tentative="1">
+      <w:start w:val="1"/>
+      <w:numFmt w:val="lowerRoman"/>
+      <w:lvlText w:val="%6."/>
+      <w:lvlJc w:val="right"/>
+      <w:pPr>
+        <w:ind w:left="5400" w:hanging="180"/>
+      </w:pPr>
+    </w:lvl>
+    <w:lvl w:ilvl="6" w:tplc="4009000F" w:tentative="1">
+      <w:start w:val="1"/>
+      <w:numFmt w:val="decimal"/>
+      <w:lvlText w:val="%7."/>
+      <w:lvlJc w:val="left"/>
+      <w:pPr>
+        <w:ind w:left="6120" w:hanging="360"/>
+      </w:pPr>
+    </w:lvl>
+    <w:lvl w:ilvl="7" w:tplc="40090019" w:tentative="1">
+      <w:start w:val="1"/>
+      <w:numFmt w:val="lowerLetter"/>
+      <w:lvlText w:val="%8."/>
+      <w:lvlJc w:val="left"/>
+      <w:pPr>
+        <w:ind w:left="6840" w:hanging="360"/>
+      </w:pPr>
+    </w:lvl>
+    <w:lvl w:ilvl="8" w:tplc="4009001B" w:tentative="1">
+      <w:start w:val="1"/>
+      <w:numFmt w:val="lowerRoman"/>
+      <w:lvlText w:val="%9."/>
+      <w:lvlJc w:val="right"/>
+      <w:pPr>
+        <w:ind w:left="7560" w:hanging="180"/>
+      </w:pPr>
+    </w:lvl>
+  </w:abstractNum>
+  <w:abstractNum w:abstractNumId="8" w15:restartNumberingAfterBreak="0">
     <w:nsid w:val="47A247B8"/>
     <w:multiLevelType w:val="hybridMultilevel"/>
     <w:tmpl w:val="12B89D72"/>
@@ -1974,7 +3095,298 @@
       </w:pPr>
     </w:lvl>
   </w:abstractNum>
-  <w:abstractNum w:abstractNumId="5" w15:restartNumberingAfterBreak="0">
+  <w:abstractNum w:abstractNumId="9" w15:restartNumberingAfterBreak="0">
+    <w:nsid w:val="48B936E3"/>
+    <w:multiLevelType w:val="hybridMultilevel"/>
+    <w:tmpl w:val="E4EE15C0"/>
+    <w:lvl w:ilvl="0" w:tplc="40090001">
+      <w:start w:val="1"/>
+      <w:numFmt w:val="bullet"/>
+      <w:lvlText w:val=""/>
+      <w:lvlJc w:val="left"/>
+      <w:pPr>
+        <w:ind w:left="720" w:hanging="360"/>
+      </w:pPr>
+      <w:rPr>
+        <w:rFonts w:ascii="Symbol" w:hAnsi="Symbol" w:hint="default"/>
+      </w:rPr>
+    </w:lvl>
+    <w:lvl w:ilvl="1" w:tplc="40090003" w:tentative="1">
+      <w:start w:val="1"/>
+      <w:numFmt w:val="bullet"/>
+      <w:lvlText w:val="o"/>
+      <w:lvlJc w:val="left"/>
+      <w:pPr>
+        <w:ind w:left="1440" w:hanging="360"/>
+      </w:pPr>
+      <w:rPr>
+        <w:rFonts w:ascii="Courier New" w:hAnsi="Courier New" w:cs="Courier New" w:hint="default"/>
+      </w:rPr>
+    </w:lvl>
+    <w:lvl w:ilvl="2" w:tplc="40090005" w:tentative="1">
+      <w:start w:val="1"/>
+      <w:numFmt w:val="bullet"/>
+      <w:lvlText w:val=""/>
+      <w:lvlJc w:val="left"/>
+      <w:pPr>
+        <w:ind w:left="2160" w:hanging="360"/>
+      </w:pPr>
+      <w:rPr>
+        <w:rFonts w:ascii="Wingdings" w:hAnsi="Wingdings" w:hint="default"/>
+      </w:rPr>
+    </w:lvl>
+    <w:lvl w:ilvl="3" w:tplc="40090001" w:tentative="1">
+      <w:start w:val="1"/>
+      <w:numFmt w:val="bullet"/>
+      <w:lvlText w:val=""/>
+      <w:lvlJc w:val="left"/>
+      <w:pPr>
+        <w:ind w:left="2880" w:hanging="360"/>
+      </w:pPr>
+      <w:rPr>
+        <w:rFonts w:ascii="Symbol" w:hAnsi="Symbol" w:hint="default"/>
+      </w:rPr>
+    </w:lvl>
+    <w:lvl w:ilvl="4" w:tplc="40090003" w:tentative="1">
+      <w:start w:val="1"/>
+      <w:numFmt w:val="bullet"/>
+      <w:lvlText w:val="o"/>
+      <w:lvlJc w:val="left"/>
+      <w:pPr>
+        <w:ind w:left="3600" w:hanging="360"/>
+      </w:pPr>
+      <w:rPr>
+        <w:rFonts w:ascii="Courier New" w:hAnsi="Courier New" w:cs="Courier New" w:hint="default"/>
+      </w:rPr>
+    </w:lvl>
+    <w:lvl w:ilvl="5" w:tplc="40090005" w:tentative="1">
+      <w:start w:val="1"/>
+      <w:numFmt w:val="bullet"/>
+      <w:lvlText w:val=""/>
+      <w:lvlJc w:val="left"/>
+      <w:pPr>
+        <w:ind w:left="4320" w:hanging="360"/>
+      </w:pPr>
+      <w:rPr>
+        <w:rFonts w:ascii="Wingdings" w:hAnsi="Wingdings" w:hint="default"/>
+      </w:rPr>
+    </w:lvl>
+    <w:lvl w:ilvl="6" w:tplc="40090001" w:tentative="1">
+      <w:start w:val="1"/>
+      <w:numFmt w:val="bullet"/>
+      <w:lvlText w:val=""/>
+      <w:lvlJc w:val="left"/>
+      <w:pPr>
+        <w:ind w:left="5040" w:hanging="360"/>
+      </w:pPr>
+      <w:rPr>
+        <w:rFonts w:ascii="Symbol" w:hAnsi="Symbol" w:hint="default"/>
+      </w:rPr>
+    </w:lvl>
+    <w:lvl w:ilvl="7" w:tplc="40090003" w:tentative="1">
+      <w:start w:val="1"/>
+      <w:numFmt w:val="bullet"/>
+      <w:lvlText w:val="o"/>
+      <w:lvlJc w:val="left"/>
+      <w:pPr>
+        <w:ind w:left="5760" w:hanging="360"/>
+      </w:pPr>
+      <w:rPr>
+        <w:rFonts w:ascii="Courier New" w:hAnsi="Courier New" w:cs="Courier New" w:hint="default"/>
+      </w:rPr>
+    </w:lvl>
+    <w:lvl w:ilvl="8" w:tplc="40090005" w:tentative="1">
+      <w:start w:val="1"/>
+      <w:numFmt w:val="bullet"/>
+      <w:lvlText w:val=""/>
+      <w:lvlJc w:val="left"/>
+      <w:pPr>
+        <w:ind w:left="6480" w:hanging="360"/>
+      </w:pPr>
+      <w:rPr>
+        <w:rFonts w:ascii="Wingdings" w:hAnsi="Wingdings" w:hint="default"/>
+      </w:rPr>
+    </w:lvl>
+  </w:abstractNum>
+  <w:abstractNum w:abstractNumId="10" w15:restartNumberingAfterBreak="0">
+    <w:nsid w:val="4C907F4F"/>
+    <w:multiLevelType w:val="hybridMultilevel"/>
+    <w:tmpl w:val="425C27F6"/>
+    <w:lvl w:ilvl="0" w:tplc="83E2E6F8">
+      <w:start w:val="1"/>
+      <w:numFmt w:val="decimal"/>
+      <w:lvlText w:val="%1."/>
+      <w:lvlJc w:val="left"/>
+      <w:pPr>
+        <w:ind w:left="1800" w:hanging="360"/>
+      </w:pPr>
+      <w:rPr>
+        <w:rFonts w:hint="default"/>
+      </w:rPr>
+    </w:lvl>
+    <w:lvl w:ilvl="1" w:tplc="40090019" w:tentative="1">
+      <w:start w:val="1"/>
+      <w:numFmt w:val="lowerLetter"/>
+      <w:lvlText w:val="%2."/>
+      <w:lvlJc w:val="left"/>
+      <w:pPr>
+        <w:ind w:left="2520" w:hanging="360"/>
+      </w:pPr>
+    </w:lvl>
+    <w:lvl w:ilvl="2" w:tplc="4009001B" w:tentative="1">
+      <w:start w:val="1"/>
+      <w:numFmt w:val="lowerRoman"/>
+      <w:lvlText w:val="%3."/>
+      <w:lvlJc w:val="right"/>
+      <w:pPr>
+        <w:ind w:left="3240" w:hanging="180"/>
+      </w:pPr>
+    </w:lvl>
+    <w:lvl w:ilvl="3" w:tplc="4009000F" w:tentative="1">
+      <w:start w:val="1"/>
+      <w:numFmt w:val="decimal"/>
+      <w:lvlText w:val="%4."/>
+      <w:lvlJc w:val="left"/>
+      <w:pPr>
+        <w:ind w:left="3960" w:hanging="360"/>
+      </w:pPr>
+    </w:lvl>
+    <w:lvl w:ilvl="4" w:tplc="40090019" w:tentative="1">
+      <w:start w:val="1"/>
+      <w:numFmt w:val="lowerLetter"/>
+      <w:lvlText w:val="%5."/>
+      <w:lvlJc w:val="left"/>
+      <w:pPr>
+        <w:ind w:left="4680" w:hanging="360"/>
+      </w:pPr>
+    </w:lvl>
+    <w:lvl w:ilvl="5" w:tplc="4009001B" w:tentative="1">
+      <w:start w:val="1"/>
+      <w:numFmt w:val="lowerRoman"/>
+      <w:lvlText w:val="%6."/>
+      <w:lvlJc w:val="right"/>
+      <w:pPr>
+        <w:ind w:left="5400" w:hanging="180"/>
+      </w:pPr>
+    </w:lvl>
+    <w:lvl w:ilvl="6" w:tplc="4009000F" w:tentative="1">
+      <w:start w:val="1"/>
+      <w:numFmt w:val="decimal"/>
+      <w:lvlText w:val="%7."/>
+      <w:lvlJc w:val="left"/>
+      <w:pPr>
+        <w:ind w:left="6120" w:hanging="360"/>
+      </w:pPr>
+    </w:lvl>
+    <w:lvl w:ilvl="7" w:tplc="40090019" w:tentative="1">
+      <w:start w:val="1"/>
+      <w:numFmt w:val="lowerLetter"/>
+      <w:lvlText w:val="%8."/>
+      <w:lvlJc w:val="left"/>
+      <w:pPr>
+        <w:ind w:left="6840" w:hanging="360"/>
+      </w:pPr>
+    </w:lvl>
+    <w:lvl w:ilvl="8" w:tplc="4009001B" w:tentative="1">
+      <w:start w:val="1"/>
+      <w:numFmt w:val="lowerRoman"/>
+      <w:lvlText w:val="%9."/>
+      <w:lvlJc w:val="right"/>
+      <w:pPr>
+        <w:ind w:left="7560" w:hanging="180"/>
+      </w:pPr>
+    </w:lvl>
+  </w:abstractNum>
+  <w:abstractNum w:abstractNumId="11" w15:restartNumberingAfterBreak="0">
+    <w:nsid w:val="4CC727BA"/>
+    <w:multiLevelType w:val="hybridMultilevel"/>
+    <w:tmpl w:val="6688F884"/>
+    <w:lvl w:ilvl="0" w:tplc="4009000F">
+      <w:start w:val="1"/>
+      <w:numFmt w:val="decimal"/>
+      <w:lvlText w:val="%1."/>
+      <w:lvlJc w:val="left"/>
+      <w:pPr>
+        <w:ind w:left="1800" w:hanging="360"/>
+      </w:pPr>
+      <w:rPr>
+        <w:rFonts w:hint="default"/>
+      </w:rPr>
+    </w:lvl>
+    <w:lvl w:ilvl="1" w:tplc="40090019" w:tentative="1">
+      <w:start w:val="1"/>
+      <w:numFmt w:val="lowerLetter"/>
+      <w:lvlText w:val="%2."/>
+      <w:lvlJc w:val="left"/>
+      <w:pPr>
+        <w:ind w:left="2520" w:hanging="360"/>
+      </w:pPr>
+    </w:lvl>
+    <w:lvl w:ilvl="2" w:tplc="4009001B" w:tentative="1">
+      <w:start w:val="1"/>
+      <w:numFmt w:val="lowerRoman"/>
+      <w:lvlText w:val="%3."/>
+      <w:lvlJc w:val="right"/>
+      <w:pPr>
+        <w:ind w:left="3240" w:hanging="180"/>
+      </w:pPr>
+    </w:lvl>
+    <w:lvl w:ilvl="3" w:tplc="4009000F" w:tentative="1">
+      <w:start w:val="1"/>
+      <w:numFmt w:val="decimal"/>
+      <w:lvlText w:val="%4."/>
+      <w:lvlJc w:val="left"/>
+      <w:pPr>
+        <w:ind w:left="3960" w:hanging="360"/>
+      </w:pPr>
+    </w:lvl>
+    <w:lvl w:ilvl="4" w:tplc="40090019" w:tentative="1">
+      <w:start w:val="1"/>
+      <w:numFmt w:val="lowerLetter"/>
+      <w:lvlText w:val="%5."/>
+      <w:lvlJc w:val="left"/>
+      <w:pPr>
+        <w:ind w:left="4680" w:hanging="360"/>
+      </w:pPr>
+    </w:lvl>
+    <w:lvl w:ilvl="5" w:tplc="4009001B" w:tentative="1">
+      <w:start w:val="1"/>
+      <w:numFmt w:val="lowerRoman"/>
+      <w:lvlText w:val="%6."/>
+      <w:lvlJc w:val="right"/>
+      <w:pPr>
+        <w:ind w:left="5400" w:hanging="180"/>
+      </w:pPr>
+    </w:lvl>
+    <w:lvl w:ilvl="6" w:tplc="4009000F" w:tentative="1">
+      <w:start w:val="1"/>
+      <w:numFmt w:val="decimal"/>
+      <w:lvlText w:val="%7."/>
+      <w:lvlJc w:val="left"/>
+      <w:pPr>
+        <w:ind w:left="6120" w:hanging="360"/>
+      </w:pPr>
+    </w:lvl>
+    <w:lvl w:ilvl="7" w:tplc="40090019" w:tentative="1">
+      <w:start w:val="1"/>
+      <w:numFmt w:val="lowerLetter"/>
+      <w:lvlText w:val="%8."/>
+      <w:lvlJc w:val="left"/>
+      <w:pPr>
+        <w:ind w:left="6840" w:hanging="360"/>
+      </w:pPr>
+    </w:lvl>
+    <w:lvl w:ilvl="8" w:tplc="4009001B" w:tentative="1">
+      <w:start w:val="1"/>
+      <w:numFmt w:val="lowerRoman"/>
+      <w:lvlText w:val="%9."/>
+      <w:lvlJc w:val="right"/>
+      <w:pPr>
+        <w:ind w:left="7560" w:hanging="180"/>
+      </w:pPr>
+    </w:lvl>
+  </w:abstractNum>
+  <w:abstractNum w:abstractNumId="12" w15:restartNumberingAfterBreak="0">
     <w:nsid w:val="50260721"/>
     <w:multiLevelType w:val="hybridMultilevel"/>
     <w:tmpl w:val="B4E692A8"/>
@@ -2063,7 +3475,96 @@
       </w:pPr>
     </w:lvl>
   </w:abstractNum>
-  <w:abstractNum w:abstractNumId="6" w15:restartNumberingAfterBreak="0">
+  <w:abstractNum w:abstractNumId="13" w15:restartNumberingAfterBreak="0">
+    <w:nsid w:val="615E1D2A"/>
+    <w:multiLevelType w:val="hybridMultilevel"/>
+    <w:tmpl w:val="D8D2961C"/>
+    <w:lvl w:ilvl="0" w:tplc="4009000F">
+      <w:start w:val="1"/>
+      <w:numFmt w:val="decimal"/>
+      <w:lvlText w:val="%1."/>
+      <w:lvlJc w:val="left"/>
+      <w:pPr>
+        <w:ind w:left="720" w:hanging="360"/>
+      </w:pPr>
+      <w:rPr>
+        <w:rFonts w:hint="default"/>
+      </w:rPr>
+    </w:lvl>
+    <w:lvl w:ilvl="1" w:tplc="40090019" w:tentative="1">
+      <w:start w:val="1"/>
+      <w:numFmt w:val="lowerLetter"/>
+      <w:lvlText w:val="%2."/>
+      <w:lvlJc w:val="left"/>
+      <w:pPr>
+        <w:ind w:left="1440" w:hanging="360"/>
+      </w:pPr>
+    </w:lvl>
+    <w:lvl w:ilvl="2" w:tplc="4009001B" w:tentative="1">
+      <w:start w:val="1"/>
+      <w:numFmt w:val="lowerRoman"/>
+      <w:lvlText w:val="%3."/>
+      <w:lvlJc w:val="right"/>
+      <w:pPr>
+        <w:ind w:left="2160" w:hanging="180"/>
+      </w:pPr>
+    </w:lvl>
+    <w:lvl w:ilvl="3" w:tplc="4009000F" w:tentative="1">
+      <w:start w:val="1"/>
+      <w:numFmt w:val="decimal"/>
+      <w:lvlText w:val="%4."/>
+      <w:lvlJc w:val="left"/>
+      <w:pPr>
+        <w:ind w:left="2880" w:hanging="360"/>
+      </w:pPr>
+    </w:lvl>
+    <w:lvl w:ilvl="4" w:tplc="40090019" w:tentative="1">
+      <w:start w:val="1"/>
+      <w:numFmt w:val="lowerLetter"/>
+      <w:lvlText w:val="%5."/>
+      <w:lvlJc w:val="left"/>
+      <w:pPr>
+        <w:ind w:left="3600" w:hanging="360"/>
+      </w:pPr>
+    </w:lvl>
+    <w:lvl w:ilvl="5" w:tplc="4009001B" w:tentative="1">
+      <w:start w:val="1"/>
+      <w:numFmt w:val="lowerRoman"/>
+      <w:lvlText w:val="%6."/>
+      <w:lvlJc w:val="right"/>
+      <w:pPr>
+        <w:ind w:left="4320" w:hanging="180"/>
+      </w:pPr>
+    </w:lvl>
+    <w:lvl w:ilvl="6" w:tplc="4009000F" w:tentative="1">
+      <w:start w:val="1"/>
+      <w:numFmt w:val="decimal"/>
+      <w:lvlText w:val="%7."/>
+      <w:lvlJc w:val="left"/>
+      <w:pPr>
+        <w:ind w:left="5040" w:hanging="360"/>
+      </w:pPr>
+    </w:lvl>
+    <w:lvl w:ilvl="7" w:tplc="40090019" w:tentative="1">
+      <w:start w:val="1"/>
+      <w:numFmt w:val="lowerLetter"/>
+      <w:lvlText w:val="%8."/>
+      <w:lvlJc w:val="left"/>
+      <w:pPr>
+        <w:ind w:left="5760" w:hanging="360"/>
+      </w:pPr>
+    </w:lvl>
+    <w:lvl w:ilvl="8" w:tplc="4009001B" w:tentative="1">
+      <w:start w:val="1"/>
+      <w:numFmt w:val="lowerRoman"/>
+      <w:lvlText w:val="%9."/>
+      <w:lvlJc w:val="right"/>
+      <w:pPr>
+        <w:ind w:left="6480" w:hanging="180"/>
+      </w:pPr>
+    </w:lvl>
+  </w:abstractNum>
+  <w:abstractNum w:abstractNumId="14" w15:restartNumberingAfterBreak="0">
     <w:nsid w:val="6B474DE6"/>
     <w:multiLevelType w:val="hybridMultilevel"/>
     <w:tmpl w:val="722A3172"/>
@@ -2152,7 +3653,7 @@
       </w:pPr>
     </w:lvl>
   </w:abstractNum>
-  <w:abstractNum w:abstractNumId="7" w15:restartNumberingAfterBreak="0">
+  <w:abstractNum w:abstractNumId="15" w15:restartNumberingAfterBreak="0">
     <w:nsid w:val="79660971"/>
     <w:multiLevelType w:val="hybridMultilevel"/>
     <w:tmpl w:val="EBC216C2"/>
@@ -2245,25 +3746,49 @@
     <w:abstractNumId w:val="1"/>
   </w:num>
   <w:num w:numId="2">
-    <w:abstractNumId w:val="2"/>
+    <w:abstractNumId w:val="5"/>
   </w:num>
   <w:num w:numId="3">
     <w:abstractNumId w:val="0"/>
   </w:num>
   <w:num w:numId="4">
-    <w:abstractNumId w:val="5"/>
+    <w:abstractNumId w:val="12"/>
   </w:num>
   <w:num w:numId="5">
+    <w:abstractNumId w:val="14"/>
+  </w:num>
+  <w:num w:numId="6">
+    <w:abstractNumId w:val="15"/>
+  </w:num>
+  <w:num w:numId="7">
+    <w:abstractNumId w:val="8"/>
+  </w:num>
+  <w:num w:numId="8">
     <w:abstractNumId w:val="6"/>
   </w:num>
-  <w:num w:numId="6">
+  <w:num w:numId="9">
+    <w:abstractNumId w:val="9"/>
+  </w:num>
+  <w:num w:numId="10">
+    <w:abstractNumId w:val="13"/>
+  </w:num>
+  <w:num w:numId="11">
+    <w:abstractNumId w:val="4"/>
+  </w:num>
+  <w:num w:numId="12">
+    <w:abstractNumId w:val="10"/>
+  </w:num>
+  <w:num w:numId="13">
     <w:abstractNumId w:val="7"/>
   </w:num>
-  <w:num w:numId="7">
-    <w:abstractNumId w:val="4"/>
+  <w:num w:numId="14">
+    <w:abstractNumId w:val="3"/>
   </w:num>
-  <w:num w:numId="8">
-    <w:abstractNumId w:val="3"/>
+  <w:num w:numId="15">
+    <w:abstractNumId w:val="11"/>
+  </w:num>
+  <w:num w:numId="16">
+    <w:abstractNumId w:val="2"/>
   </w:num>
 </w:numbering>
 </file>

</xml_diff>